<commit_message>
#32 verder en #29 nog een paar kleine wijzigingen plus een NIEUW blok! (not vertalen)
</commit_message>
<xml_diff>
--- a/EBM-Gids-2024-NL.docx
+++ b/EBM-Gids-2024-NL.docx
@@ -88,7 +88,25 @@
           <w:szCs w:val="36"/>
           <w:lang w:val="nl-NL"/>
         </w:rPr>
-        <w:t xml:space="preserve"> onder onzekere omstandigheden</w:t>
+        <w:t xml:space="preserve"> </w:t>
+      </w:r>
+      <w:r>
+        <w:rPr>
+          <w:color w:val="4A86E8"/>
+          <w:sz w:val="36"/>
+          <w:szCs w:val="36"/>
+          <w:lang w:val="nl-NL"/>
+        </w:rPr>
+        <w:t>in</w:t>
+      </w:r>
+      <w:r>
+        <w:rPr>
+          <w:color w:val="4A86E8"/>
+          <w:sz w:val="36"/>
+          <w:szCs w:val="36"/>
+          <w:lang w:val="nl-NL"/>
+        </w:rPr>
+        <w:t xml:space="preserve"> onzekere omstandigheden</w:t>
       </w:r>
     </w:p>
     <w:p>
@@ -980,7 +998,8 @@
       <w:proofErr w:type="spellStart"/>
       <w:r>
         <w:rPr>
-          <w:u w:val="single"/>
+          <w:i/>
+          <w:iCs/>
           <w:lang w:val="nl-NL"/>
         </w:rPr>
         <w:t>Unrealized</w:t>
@@ -988,16 +1007,17 @@
       <w:proofErr w:type="spellEnd"/>
       <w:r>
         <w:rPr>
-          <w:u w:val="single"/>
-          <w:lang w:val="nl-NL"/>
-        </w:rPr>
-        <w:t xml:space="preserve"> Value</w:t>
-      </w:r>
-      <w:r>
-        <w:rPr>
-          <w:lang w:val="nl-NL"/>
-        </w:rPr>
-        <w:t xml:space="preserve"> wordt hieronder in meer detail beschreven, in het onderdeel </w:t>
+          <w:i/>
+          <w:iCs/>
+          <w:lang w:val="nl-NL"/>
+        </w:rPr>
+        <w:t xml:space="preserve"> Value </w:t>
+      </w:r>
+      <w:r>
+        <w:rPr>
+          <w:lang w:val="nl-NL"/>
+        </w:rPr>
+        <w:t xml:space="preserve">wordt hieronder in meer detail beschreven, in het onderdeel </w:t>
       </w:r>
       <w:proofErr w:type="spellStart"/>
       <w:r>
@@ -1307,28 +1327,64 @@
         </w:numPr>
         <w:rPr>
           <w:b/>
+          <w:lang w:val="nl-NL"/>
         </w:rPr>
       </w:pPr>
       <w:r>
         <w:rPr>
           <w:b/>
-        </w:rPr>
-        <w:t xml:space="preserve">Impacts. </w:t>
-      </w:r>
-      <w:r>
-        <w:t>Results that</w:t>
+          <w:lang w:val="nl-NL"/>
+        </w:rPr>
+        <w:t>Impacts</w:t>
+      </w:r>
+      <w:r>
+        <w:rPr>
+          <w:bCs/>
+          <w:lang w:val="nl-NL"/>
+        </w:rPr>
+        <w:t>. Dit</w:t>
       </w:r>
       <w:r>
         <w:rPr>
           <w:b/>
+          <w:lang w:val="nl-NL"/>
         </w:rPr>
         <w:t xml:space="preserve"> </w:t>
       </w:r>
       <w:r>
-        <w:t xml:space="preserve">the organization or its non-customer stakeholders (such as investors) achieve when customers or users of a product achieve their desired outcomes. Examples include things like increased revenue or profit, improved market share, and increased share price. Positive Impacts are only sustainably achievable when customers experience improved outcomes. </w:t>
-      </w:r>
-    </w:p>
-    <w:p/>
+        <w:rPr>
+          <w:lang w:val="nl-NL"/>
+        </w:rPr>
+        <w:t xml:space="preserve">zijn de resultaten die een organisatie of haar niet-klantenstakeholders (zoals investeerders) behalen wanneer klanten of gebruikers van een product hun gewenste doelen bereiken. Denk hierbij aan zaken als toegenomen omzet of winst, een verbeterd marktaandeel en een hogere beurskoers. Echter, het is belangrijk te benadrukken dat positieve </w:t>
+      </w:r>
+      <w:proofErr w:type="spellStart"/>
+      <w:r>
+        <w:rPr>
+          <w:lang w:val="nl-NL"/>
+        </w:rPr>
+        <w:t>impacten</w:t>
+      </w:r>
+      <w:proofErr w:type="spellEnd"/>
+      <w:r>
+        <w:rPr>
+          <w:lang w:val="nl-NL"/>
+        </w:rPr>
+        <w:t xml:space="preserve"> alleen op een duurzame manier te behalen zijn wanneer klanten daadwerkelijk betere resultaten ervaren.</w:t>
+      </w:r>
+      <w:r>
+        <w:rPr>
+          <w:lang w:val="nl-NL"/>
+        </w:rPr>
+        <w:t xml:space="preserve"> </w:t>
+      </w:r>
+    </w:p>
+    <w:p>
+      <w:pPr>
+        <w:rPr>
+          <w:lang w:val="nl-NL"/>
+        </w:rPr>
+      </w:pPr>
+    </w:p>
     <w:p>
       <w:r>
         <w:rPr>
@@ -1498,14 +1554,7 @@
           <w:bCs/>
           <w:lang w:val="nl-NL"/>
         </w:rPr>
-        <w:t>maakt.</w:t>
-      </w:r>
-      <w:r>
-        <w:rPr>
-          <w:bCs/>
-          <w:lang w:val="nl-NL"/>
-        </w:rPr>
-        <w:t>.</w:t>
+        <w:t>maakt..</w:t>
       </w:r>
       <w:proofErr w:type="gramEnd"/>
       <w:r>
@@ -1539,14 +1588,7 @@
           <w:bCs/>
           <w:lang w:val="nl-NL"/>
         </w:rPr>
-        <w:t>Voer de verandering door waarvan je denkt dat het een verbetering is en verzamel gegevens om je hypothese te bevestigen of weerleggen.</w:t>
-      </w:r>
-      <w:r>
-        <w:rPr>
-          <w:bCs/>
-          <w:lang w:val="nl-NL"/>
-        </w:rPr>
-        <w:t xml:space="preserve"> </w:t>
+        <w:t xml:space="preserve">Voer de verandering door waarvan je denkt dat het een verbetering is en verzamel gegevens om je hypothese te bevestigen of weerleggen. </w:t>
       </w:r>
     </w:p>
     <w:p>
@@ -1555,6 +1597,9 @@
           <w:ilvl w:val="0"/>
           <w:numId w:val="6"/>
         </w:numPr>
+        <w:rPr>
+          <w:lang w:val="nl-NL"/>
+        </w:rPr>
       </w:pPr>
       <w:r>
         <w:rPr>
@@ -1577,14 +1622,7 @@
           <w:bCs/>
           <w:lang w:val="nl-NL"/>
         </w:rPr>
-        <w:t>verslechtering.</w:t>
-      </w:r>
-      <w:r>
-        <w:rPr>
-          <w:bCs/>
-          <w:lang w:val="nl-NL"/>
-        </w:rPr>
-        <w:t>Adapting</w:t>
+        <w:t>verslechtering.Adapting</w:t>
       </w:r>
       <w:proofErr w:type="spellEnd"/>
       <w:proofErr w:type="gramEnd"/>
@@ -1714,13 +1752,7 @@
         <w:rPr>
           <w:lang w:val="nl-NL"/>
         </w:rPr>
-        <w:t xml:space="preserve"> Zowel je doelen als je verbeterexperimenten zullen zich waarschijnlijk ontwikkelen naarmate je meer ontdekt over klanten, concurrenten en de competenties van je organisatie. Doelen kunnen wijzigen door gebeurtenissen van buitenaf, waardoor je de tactieken om je doelen te bereiken zult moeten heroverwegen en bijstellen, bijvoorbeeld:</w:t>
-      </w:r>
-      <w:r>
-        <w:rPr>
-          <w:lang w:val="nl-NL"/>
-        </w:rPr>
-        <w:t xml:space="preserve"> </w:t>
+        <w:t xml:space="preserve"> Zowel je doelen als je verbeterexperimenten zullen zich waarschijnlijk ontwikkelen naarmate je meer ontdekt over klanten, concurrenten en de competenties van je organisatie. Doelen kunnen wijzigen door gebeurtenissen van buitenaf, waardoor je de tactieken om je doelen te bereiken zult moeten heroverwegen en bijstellen, bijvoorbeeld: </w:t>
       </w:r>
     </w:p>
     <w:p>
@@ -1802,13 +1834,7 @@
         <w:rPr>
           <w:lang w:val="nl-NL"/>
         </w:rPr>
-        <w:t>formuleren.</w:t>
-      </w:r>
-      <w:r>
-        <w:rPr>
-          <w:lang w:val="nl-NL"/>
-        </w:rPr>
-        <w:t>Hypotheses</w:t>
+        <w:t>formuleren.Hypotheses</w:t>
       </w:r>
       <w:proofErr w:type="spellEnd"/>
       <w:proofErr w:type="gramEnd"/>
@@ -6034,32 +6060,15 @@
         </w:rPr>
         <w:t xml:space="preserve"> (</w:t>
       </w:r>
-      <w:r>
-        <w:fldChar w:fldCharType="begin"/>
-      </w:r>
-      <w:r>
-        <w:rPr>
-          <w:lang w:val="nl-NL"/>
-        </w:rPr>
-        <w:instrText>HYPERLINK "http://www.personal.umich.edu/~mrother/The_Improvement_Kata.html"</w:instrText>
-      </w:r>
-      <w:r>
-        <w:fldChar w:fldCharType="separate"/>
-      </w:r>
-      <w:r>
-        <w:rPr>
-          <w:rStyle w:val="Hyperlink"/>
-          <w:lang w:val="nl-NL"/>
-        </w:rPr>
-        <w:t>http://www.personal.umich.edu/~mrother/The_Improvement_Kata.html</w:t>
-      </w:r>
-      <w:r>
-        <w:rPr>
-          <w:rStyle w:val="Hyperlink"/>
-          <w:lang w:val="nl-NL"/>
-        </w:rPr>
-        <w:fldChar w:fldCharType="end"/>
-      </w:r>
+      <w:hyperlink r:id="rId3" w:history="1">
+        <w:r>
+          <w:rPr>
+            <w:rStyle w:val="Hyperlink"/>
+            <w:lang w:val="nl-NL"/>
+          </w:rPr>
+          <w:t>http://www.personal.umich.edu/~mrother/The_Improvement_Kata.html</w:t>
+        </w:r>
+      </w:hyperlink>
       <w:r>
         <w:rPr>
           <w:lang w:val="nl-NL"/>
@@ -6127,6 +6136,7 @@
         </v:shapetype>
         <v:shape id="PowerPlusWaterMarkObject1084574000" o:spid="_x0000_s1027" type="#_x0000_t136" alt="" style="position:absolute;margin-left:0;margin-top:0;width:532.75pt;height:126.4pt;rotation:315;z-index:-251651072;mso-wrap-edited:f;mso-width-percent:0;mso-height-percent:0;mso-position-horizontal:center;mso-position-horizontal-relative:margin;mso-position-vertical:center;mso-position-vertical-relative:margin;mso-width-percent:0;mso-height-percent:0" o:allowincell="f" fillcolor="silver" stroked="f">
           <v:textpath style="font-family:&quot;Arial&quot;;font-size:1pt" string="CONCEPT"/>
+          <w10:wrap anchorx="margin" anchory="margin"/>
         </v:shape>
       </w:pict>
     </w:r>
@@ -6171,6 +6181,7 @@
         </v:shapetype>
         <v:shape id="PowerPlusWaterMarkObject1084574001" o:spid="_x0000_s1026" type="#_x0000_t136" alt="" style="position:absolute;margin-left:0;margin-top:0;width:532.75pt;height:126.4pt;rotation:315;z-index:-251646976;mso-wrap-edited:f;mso-width-percent:0;mso-height-percent:0;mso-position-horizontal:center;mso-position-horizontal-relative:margin;mso-position-vertical:center;mso-position-vertical-relative:margin;mso-width-percent:0;mso-height-percent:0" o:allowincell="f" fillcolor="silver" stroked="f">
           <v:textpath style="font-family:&quot;Arial&quot;;font-size:1pt" string="CONCEPT"/>
+          <w10:wrap anchorx="margin" anchory="margin"/>
         </v:shape>
       </w:pict>
     </w:r>
@@ -6215,6 +6226,7 @@
         </v:shapetype>
         <v:shape id="PowerPlusWaterMarkObject1084573999" o:spid="_x0000_s1025" type="#_x0000_t136" alt="" style="position:absolute;margin-left:0;margin-top:0;width:532.75pt;height:126.4pt;rotation:315;z-index:-251655168;mso-wrap-edited:f;mso-width-percent:0;mso-height-percent:0;mso-position-horizontal:center;mso-position-horizontal-relative:margin;mso-position-vertical:center;mso-position-vertical-relative:margin;mso-width-percent:0;mso-height-percent:0" o:allowincell="f" fillcolor="silver" stroked="f">
           <v:textpath style="font-family:&quot;Arial&quot;;font-size:1pt" string="CONCEPT"/>
+          <w10:wrap anchorx="margin" anchory="margin"/>
         </v:shape>
       </w:pict>
     </w:r>

</xml_diff>

<commit_message>
#32 hoofdtekst volledig in het document. #29 nog enkele kleine wijzigingen.  TODO: blog en KVM's toevoegen.
</commit_message>
<xml_diff>
--- a/EBM-Gids-2024-NL.docx
+++ b/EBM-Gids-2024-NL.docx
@@ -1426,32 +1426,31 @@
     </w:p>
     <w:p/>
     <w:p>
-      <w:r>
-        <w:t xml:space="preserve">While it is possible for organizations to improve </w:t>
+      <w:pPr>
+        <w:rPr>
+          <w:lang w:val="nl-NL"/>
+        </w:rPr>
+      </w:pPr>
+      <w:r>
+        <w:rPr>
+          <w:lang w:val="nl-NL"/>
+        </w:rPr>
+        <w:t xml:space="preserve">Het is mogelijk voor organisaties om hun </w:t>
       </w:r>
       <w:r>
         <w:rPr>
           <w:i/>
-        </w:rPr>
-        <w:t>impacts</w:t>
-      </w:r>
-      <w:r>
-        <w:t xml:space="preserve"> without improving customer outcomes, doing so usually harms the organization, such as when it reduces product quality to improve profitability, or when it sells products below cost to increase revenue and market share but harms profitability. Achieving impacts is important, but they </w:t>
-      </w:r>
-      <w:proofErr w:type="gramStart"/>
-      <w:r>
-        <w:t>have to</w:t>
-      </w:r>
-      <w:proofErr w:type="gramEnd"/>
-      <w:r>
-        <w:t xml:space="preserve"> be achieved in a sustainable way that does not harm the organization’s long-term viability.</w:t>
-      </w:r>
-    </w:p>
-    <w:p>
-      <w:pPr>
-        <w:pStyle w:val="Heading1"/>
-        <w:spacing w:after="60"/>
-      </w:pPr>
+          <w:iCs/>
+          <w:lang w:val="nl-NL"/>
+        </w:rPr>
+        <w:t>impact</w:t>
+      </w:r>
+      <w:r>
+        <w:rPr>
+          <w:lang w:val="nl-NL"/>
+        </w:rPr>
+        <w:t xml:space="preserve"> te verbeteren zonder de klanttevredenheid te verhogen. Echter, dit is vaak schadelijk op de lange termijn. Denk bijvoorbeeld aan het verlagen van de productkwaliteit om winst te verhogen, of het verkopen van producten onder kostprijs om marktaandeel te winnen, ten koste van de winstgevendheid. Het behalen van impact is belangrijk, maar dit moet op een duurzame manier gebeuren die de levensvatbaarheid van de organisatie op lange termijn niet schaadt.</w:t>
+      </w:r>
       <w:bookmarkStart w:id="6" w:name="_xd5rz6hoz2pj" w:colFirst="0" w:colLast="0"/>
       <w:bookmarkEnd w:id="6"/>
     </w:p>
@@ -1462,6 +1461,14 @@
           <w:lang w:val="nl-NL"/>
         </w:rPr>
       </w:pPr>
+    </w:p>
+    <w:p>
+      <w:pPr>
+        <w:pStyle w:val="Heading1"/>
+        <w:rPr>
+          <w:lang w:val="nl-NL"/>
+        </w:rPr>
+      </w:pPr>
       <w:r>
         <w:rPr>
           <w:lang w:val="nl-NL"/>
@@ -1479,7 +1486,14 @@
         <w:rPr>
           <w:lang w:val="nl-NL"/>
         </w:rPr>
-        <w:t xml:space="preserve">De eerste stap in de richting van een Strategisch Doel is het begrijpen van je Huidige Toestand, zodat je de aandacht kunt richten op mogelijke verbeteringen. Bijvoorbeeld, wanneer je doel is om de klanttevredenheid te verbeteren, zul je moeten weten wat je huidige klantervaring is, en hoe je klanten deze graag anders zouden zien. Je zult waarschijnlijk ook moeten begrijpen wat je capaciteit om waarde te leveren is, oftewel hoe snel kun je verbeteringen doorvoeren in de ervaren klantwaarde, zodat je realistische korte- en middellange-termijndoelen kunt stellen. </w:t>
+        <w:t xml:space="preserve">De eerste stap in de richting van een Strategisch Doel is het begrijpen van je Huidige Toestand, zodat je de aandacht kunt richten op mogelijke verbeteringen. Bijvoorbeeld, wanneer je doel is om de klanttevredenheid te verbeteren, zul je moeten weten wat je huidige klantervaring is, en hoe je klanten deze graag anders zouden zien. Je zult waarschijnlijk ook moeten begrijpen wat </w:t>
+      </w:r>
+      <w:r>
+        <w:rPr>
+          <w:lang w:val="nl-NL"/>
+        </w:rPr>
+        <w:lastRenderedPageBreak/>
+        <w:t xml:space="preserve">je capaciteit om waarde te leveren is, oftewel hoe snel kun je verbeteringen doorvoeren in de ervaren klantwaarde, zodat je realistische korte- en middellange-termijndoelen kunt stellen. </w:t>
       </w:r>
     </w:p>
     <w:p>
@@ -1505,7 +1519,6 @@
         <w:rPr>
           <w:lang w:val="nl-NL"/>
         </w:rPr>
-        <w:lastRenderedPageBreak/>
         <w:t xml:space="preserve">De </w:t>
       </w:r>
       <w:proofErr w:type="spellStart"/>
@@ -1520,7 +1533,26 @@
         <w:rPr>
           <w:lang w:val="nl-NL"/>
         </w:rPr>
-        <w:t xml:space="preserve"> (zie Figuur 1) helpt organisaties van hun Huidige Toestand naar hun Directe Tactische Doel te bewegen, vervolgens naar hun Tussenliggende Doel, en uiteindelijk naar het Strategisch Doel, door kleine, meetbare stappen te nemen, experimenten genoemd, gebruikmakend van expliciete hypothesen.3 Deze lus bestaat uit: </w:t>
+        <w:t xml:space="preserve"> (zie Figuur 1) helpt organisaties van hun Huidige Toestand naar hun Directe Tactische Doel te bewegen, vervolgens naar hun Tussenliggende Doel, en uiteindelijk naar het Strategisch Doel, door kleine, meetbare stappen te nemen, experimenten genoemd, gebruikmakend van expliciete hypothesen.</w:t>
+      </w:r>
+      <w:r>
+        <w:rPr>
+          <w:rStyle w:val="FootnoteReference"/>
+          <w:lang w:val="nl-NL"/>
+        </w:rPr>
+        <w:footnoteReference w:id="3"/>
+      </w:r>
+      <w:r>
+        <w:rPr>
+          <w:lang w:val="nl-NL"/>
+        </w:rPr>
+        <w:t xml:space="preserve"> </w:t>
+      </w:r>
+      <w:r>
+        <w:rPr>
+          <w:lang w:val="nl-NL"/>
+        </w:rPr>
+        <w:t xml:space="preserve">Deze lus bestaat uit: </w:t>
       </w:r>
     </w:p>
     <w:p>
@@ -1826,187 +1858,391 @@
         <w:rPr>
           <w:lang w:val="nl-NL"/>
         </w:rPr>
-        <w:t xml:space="preserve">Als je je tussentijdse of strategische doelen hebt bereikt, moet je nieuwe doelen </w:t>
+        <w:t>Als je je tussentijdse of strategische doelen hebt bereikt, moet je nieuwe doelen formuleren.</w:t>
+      </w:r>
+    </w:p>
+    <w:p>
+      <w:pPr>
+        <w:pStyle w:val="Heading1"/>
+        <w:rPr>
+          <w:lang w:val="en-US"/>
+        </w:rPr>
+      </w:pPr>
+    </w:p>
+    <w:p>
+      <w:pPr>
+        <w:pStyle w:val="Heading1"/>
+        <w:rPr>
+          <w:lang w:val="nl-NL"/>
+        </w:rPr>
+      </w:pPr>
+      <w:r>
+        <w:rPr>
+          <w:lang w:val="nl-NL"/>
+        </w:rPr>
+        <w:t xml:space="preserve">Hypothesen, experimenten, features en </w:t>
       </w:r>
       <w:proofErr w:type="spellStart"/>
-      <w:proofErr w:type="gramStart"/>
-      <w:r>
-        <w:rPr>
-          <w:lang w:val="nl-NL"/>
-        </w:rPr>
-        <w:t>formuleren.Hypotheses</w:t>
+      <w:r>
+        <w:rPr>
+          <w:lang w:val="nl-NL"/>
+        </w:rPr>
+        <w:t>requirements</w:t>
       </w:r>
       <w:proofErr w:type="spellEnd"/>
-      <w:proofErr w:type="gramEnd"/>
-      <w:r>
-        <w:rPr>
-          <w:lang w:val="nl-NL"/>
-        </w:rPr>
-        <w:t xml:space="preserve">, </w:t>
+    </w:p>
+    <w:p>
+      <w:pPr>
+        <w:rPr>
+          <w:lang w:val="nl-NL"/>
+        </w:rPr>
+      </w:pPr>
+      <w:r>
+        <w:rPr>
+          <w:lang w:val="nl-NL"/>
+        </w:rPr>
+        <w:t xml:space="preserve">Organisaties kunnen veel geld besteden aan het implementeren van features (onderscheidende eigenschappen) en andere </w:t>
       </w:r>
       <w:proofErr w:type="spellStart"/>
       <w:r>
         <w:rPr>
           <w:lang w:val="nl-NL"/>
         </w:rPr>
-        <w:t>Experiments</w:t>
+        <w:t>requirements</w:t>
       </w:r>
       <w:proofErr w:type="spellEnd"/>
       <w:r>
         <w:rPr>
           <w:lang w:val="nl-NL"/>
         </w:rPr>
-        <w:t xml:space="preserve">, Features, </w:t>
+        <w:t xml:space="preserve"> in producten</w:t>
+      </w:r>
+      <w:r>
+        <w:rPr>
+          <w:rStyle w:val="FootnoteReference"/>
+          <w:lang w:val="nl-NL"/>
+        </w:rPr>
+        <w:footnoteReference w:id="4"/>
+      </w:r>
+      <w:r>
+        <w:rPr>
+          <w:lang w:val="nl-NL"/>
+        </w:rPr>
+        <w:t>, om er vervolgens achter te komen dat klanten een andere mening hebben over de toegevoegde waarde</w:t>
+      </w:r>
+      <w:r>
+        <w:rPr>
+          <w:lang w:val="nl-NL"/>
+        </w:rPr>
+        <w:t>.</w:t>
+      </w:r>
+      <w:r>
+        <w:rPr>
+          <w:lang w:val="nl-NL"/>
+        </w:rPr>
+        <w:t xml:space="preserve"> </w:t>
+      </w:r>
+      <w:r>
+        <w:rPr>
+          <w:lang w:val="nl-NL"/>
+        </w:rPr>
+        <w:t>O</w:t>
+      </w:r>
+      <w:r>
+        <w:rPr>
+          <w:lang w:val="nl-NL"/>
+        </w:rPr>
+        <w:t>vertuigingen over waarde zijn slechts aannames totdat deze zijn gevalideerd door klanten. Hiervoor is het gebruik van hypothesen en experimenten nuttig.</w:t>
+      </w:r>
+    </w:p>
+    <w:p>
+      <w:pPr>
+        <w:rPr>
+          <w:lang w:val="nl-NL"/>
+        </w:rPr>
+      </w:pPr>
+    </w:p>
+    <w:p>
+      <w:pPr>
+        <w:rPr>
+          <w:lang w:val="nl-NL"/>
+        </w:rPr>
+      </w:pPr>
+      <w:r>
+        <w:rPr>
+          <w:lang w:val="nl-NL"/>
+        </w:rPr>
+        <w:lastRenderedPageBreak/>
+        <w:t>Een hypothese is een geloof dat iets doen zal leiden tot iets anders, zoals opleveren van feature X zal leiden tot uitkomst Y. Een experiment is een test die is ontworpen om een bepaalde hypothese te bewijzen of verwerpen.</w:t>
+      </w:r>
+    </w:p>
+    <w:p>
+      <w:pPr>
+        <w:rPr>
+          <w:lang w:val="nl-NL"/>
+        </w:rPr>
+      </w:pPr>
+    </w:p>
+    <w:p>
+      <w:pPr>
+        <w:rPr>
+          <w:lang w:val="nl-NL"/>
+        </w:rPr>
+      </w:pPr>
+      <w:r>
+        <w:rPr>
+          <w:lang w:val="nl-NL"/>
+        </w:rPr>
+        <w:t xml:space="preserve">Elke feature en iedere </w:t>
       </w:r>
       <w:proofErr w:type="spellStart"/>
       <w:r>
         <w:rPr>
           <w:lang w:val="nl-NL"/>
         </w:rPr>
-        <w:t>and</w:t>
+        <w:t>requirement</w:t>
       </w:r>
       <w:proofErr w:type="spellEnd"/>
       <w:r>
         <w:rPr>
           <w:lang w:val="nl-NL"/>
         </w:rPr>
-        <w:t xml:space="preserve"> </w:t>
+        <w:t xml:space="preserve"> is eigenlijk een hypothese over waarde. Een van de doelen van een empirische aanpak is om deze hypothesen expliciet te maken en doelbewust experimenten te ontwerpen die de waarde van de features en </w:t>
       </w:r>
       <w:proofErr w:type="spellStart"/>
       <w:r>
         <w:rPr>
           <w:lang w:val="nl-NL"/>
         </w:rPr>
-        <w:t>Requirements</w:t>
+        <w:t>requirements</w:t>
       </w:r>
       <w:proofErr w:type="spellEnd"/>
-    </w:p>
-    <w:p>
-      <w:pPr>
-        <w:rPr>
-          <w:lang w:val="nl-NL"/>
-        </w:rPr>
-      </w:pPr>
-    </w:p>
-    <w:p>
-      <w:r>
-        <w:t>Organizations can spend a lot of money implementing features (distinguishing characteristics) and other requirements in products,</w:t>
-      </w:r>
-      <w:r>
-        <w:rPr>
-          <w:rStyle w:val="FootnoteReference"/>
-        </w:rPr>
-        <w:footnoteReference w:id="3"/>
-      </w:r>
-      <w:r>
-        <w:t xml:space="preserve"> only to find that customers don’t share the company’s opinion on their value; beliefs in what is valuable are merely assumptions until they are validated by customers. This is where hypotheses and experiments are useful.</w:t>
-      </w:r>
-    </w:p>
-    <w:p/>
-    <w:p>
-      <w:r>
-        <w:t>A hypothesis is a belief that doing something will lead to something else, such as delivering feature X will lead to outcome Y. An experiment is a test that is designed to prove or reject some hypothesis.</w:t>
-      </w:r>
-    </w:p>
-    <w:p/>
-    <w:p>
-      <w:r>
-        <w:t xml:space="preserve">Every feature and every requirement really </w:t>
-      </w:r>
-      <w:proofErr w:type="gramStart"/>
-      <w:r>
-        <w:t>represents</w:t>
-      </w:r>
-      <w:proofErr w:type="gramEnd"/>
-      <w:r>
-        <w:t xml:space="preserve"> a hypothesis about value. One of the goals of an empirical approach is to make these hypotheses explicit and to consciously design experiments that explicitly test the value of the features and requirements. The entire feature or requirement need not actually be built to determine whether it is valuable; it may be sufficient for a team to simply build enough of it to validate critical assumptions that would prove or disprove its value.</w:t>
-      </w:r>
-    </w:p>
-    <w:p/>
-    <w:p>
-      <w:r>
-        <w:lastRenderedPageBreak/>
-        <w:t>Explicitly forming hypotheses, measuring results, and inspecting and adapting goals based on those results are implicit parts of an agile approach. Making this work explicit and transparent is what EBM adds to the organizational improvement process.</w:t>
-      </w:r>
-    </w:p>
-    <w:p/>
+      <w:r>
+        <w:rPr>
+          <w:lang w:val="nl-NL"/>
+        </w:rPr>
+        <w:t xml:space="preserve"> expliciet testen. Het is niet altijd nodig om de volledige feature of </w:t>
+      </w:r>
+      <w:proofErr w:type="spellStart"/>
+      <w:r>
+        <w:rPr>
+          <w:lang w:val="nl-NL"/>
+        </w:rPr>
+        <w:t>requirement</w:t>
+      </w:r>
+      <w:proofErr w:type="spellEnd"/>
+      <w:r>
+        <w:rPr>
+          <w:lang w:val="nl-NL"/>
+        </w:rPr>
+        <w:t xml:space="preserve"> te bouwen om te bepalen of deze waardevol is; het kan al genoeg zijn voor een team om eenvoudigweg voldoende te bouwen om de kritieke aannames te valideren, die de waarde bewijzen of verwerpen.</w:t>
+      </w:r>
+    </w:p>
+    <w:p>
+      <w:pPr>
+        <w:rPr>
+          <w:lang w:val="nl-NL"/>
+        </w:rPr>
+      </w:pPr>
+    </w:p>
+    <w:p>
+      <w:pPr>
+        <w:rPr>
+          <w:lang w:val="nl-NL"/>
+        </w:rPr>
+      </w:pPr>
+      <w:r>
+        <w:rPr>
+          <w:lang w:val="nl-NL"/>
+        </w:rPr>
+        <w:t>Het expliciet vormen van hypothesen, het meten van resultaten, en het inspecteren en aanpassen van doelen gebaseerd op die resultaten, zijn impliciet onderdeel van een wendbare aanpak. Dit werk expliciet en transparant te maken is wat EBM toevoegt aan het organisatie-verbeter-proces.</w:t>
+      </w:r>
+    </w:p>
     <w:p>
       <w:pPr>
         <w:pStyle w:val="Heading1"/>
         <w:spacing w:after="60"/>
+        <w:rPr>
+          <w:lang w:val="nl-NL"/>
+        </w:rPr>
       </w:pPr>
       <w:bookmarkStart w:id="7" w:name="_7mldgphfnrdg" w:colFirst="0" w:colLast="0"/>
       <w:bookmarkEnd w:id="7"/>
-      <w:r>
-        <w:t xml:space="preserve">EBM Uses Key Value Areas to </w:t>
-      </w:r>
-      <w:r>
-        <w:t>E</w:t>
-      </w:r>
-      <w:r>
-        <w:t xml:space="preserve">xamine </w:t>
-      </w:r>
-      <w:r>
-        <w:t>I</w:t>
-      </w:r>
-      <w:r>
-        <w:t xml:space="preserve">mprovement </w:t>
-      </w:r>
-      <w:r>
-        <w:t>O</w:t>
-      </w:r>
-      <w:r>
-        <w:t>pportunities</w:t>
-      </w:r>
-    </w:p>
-    <w:p>
-      <w:r>
-        <w:t xml:space="preserve">In addition to using hypotheses and experiments to move toward goals, EBM provides a set of perspectives on value and the organization’s ability to deliver value. These perspectives are called Key Value Areas (KVAs). These areas examine the goals of the organization (Unrealized Value), the current state of the organization relative to those goals (Current Value), the responsiveness of the organization in delivering value (Time-to-Market), and the effectiveness of the organization in delivering value (Ability-to-Innovate). </w:t>
-      </w:r>
-    </w:p>
-    <w:p/>
+    </w:p>
+    <w:p>
+      <w:pPr>
+        <w:pStyle w:val="Heading1"/>
+      </w:pPr>
+      <w:r>
+        <w:t xml:space="preserve">EBM </w:t>
+      </w:r>
+      <w:proofErr w:type="spellStart"/>
+      <w:r>
+        <w:t>bevat</w:t>
+      </w:r>
+      <w:proofErr w:type="spellEnd"/>
+      <w:r>
+        <w:t xml:space="preserve"> vier Key Value Areas </w:t>
+      </w:r>
+      <w:proofErr w:type="spellStart"/>
+      <w:r>
+        <w:t>voor</w:t>
+      </w:r>
+      <w:proofErr w:type="spellEnd"/>
+      <w:r>
+        <w:t xml:space="preserve"> het </w:t>
+      </w:r>
+      <w:proofErr w:type="spellStart"/>
+      <w:r>
+        <w:t>Onderzoeken</w:t>
+      </w:r>
+      <w:proofErr w:type="spellEnd"/>
+      <w:r>
+        <w:t xml:space="preserve"> van </w:t>
+      </w:r>
+      <w:proofErr w:type="spellStart"/>
+      <w:r>
+        <w:t>Verbeterkansen</w:t>
+      </w:r>
+      <w:proofErr w:type="spellEnd"/>
+    </w:p>
+    <w:p>
+      <w:pPr>
+        <w:rPr>
+          <w:lang w:val="en-US"/>
+        </w:rPr>
+      </w:pPr>
+      <w:r>
+        <w:t>In addition to using hypotheses and experiments to move toward goals, EBM provides a set of perspectives on value and the organization’s ability to deliver value. These perspectives are called Key Value Areas (KVAs). These areas examine the goals of the organization (Unrealized Value), the current state of the organization relative to those goals (Current Value), the responsiveness of the organization in delivering value (Time-to-Market), and the effectiveness of the organization in delivering value (Ability-to-Innovate).</w:t>
+      </w:r>
+      <w:r>
+        <w:rPr>
+          <w:lang w:val="en-US"/>
+        </w:rPr>
+        <w:t xml:space="preserve"> </w:t>
+      </w:r>
+    </w:p>
+    <w:p>
+      <w:pPr>
+        <w:rPr>
+          <w:lang w:val="en-US"/>
+        </w:rPr>
+      </w:pPr>
+    </w:p>
     <w:p>
       <w:pPr>
         <w:rPr>
           <w:color w:val="1F1F1F"/>
           <w:highlight w:val="white"/>
-        </w:rPr>
-      </w:pPr>
-      <w:r>
+          <w:lang w:val="nl-NL"/>
+        </w:rPr>
+      </w:pPr>
+      <w:r>
+        <w:rPr>
+          <w:color w:val="1F1F1F"/>
+          <w:lang w:val="nl-NL"/>
+        </w:rPr>
+        <w:t xml:space="preserve">Marktwaarde </w:t>
+      </w:r>
+      <w:proofErr w:type="spellStart"/>
+      <w:r>
+        <w:rPr>
+          <w:color w:val="1F1F1F"/>
+          <w:lang w:val="nl-NL"/>
+        </w:rPr>
+        <w:t>KVA's</w:t>
+      </w:r>
+      <w:proofErr w:type="spellEnd"/>
+      <w:r>
+        <w:rPr>
+          <w:color w:val="1F1F1F"/>
+          <w:lang w:val="nl-NL"/>
+        </w:rPr>
+        <w:t xml:space="preserve"> (UV, CV) zijn een indicatie van klantuitkomsten. Organisatiecompetentie </w:t>
+      </w:r>
+      <w:proofErr w:type="spellStart"/>
+      <w:r>
+        <w:rPr>
+          <w:color w:val="1F1F1F"/>
+          <w:lang w:val="nl-NL"/>
+        </w:rPr>
+        <w:t>KVA's</w:t>
+      </w:r>
+      <w:proofErr w:type="spellEnd"/>
+      <w:r>
+        <w:rPr>
+          <w:color w:val="1F1F1F"/>
+          <w:lang w:val="nl-NL"/>
+        </w:rPr>
+        <w:t xml:space="preserve"> (A2I, T2M) zijn een indicatie van het vermogen van een organisatie om waardevolle klantuitkomsten te leveren. A2I &amp; T2M kunnen gemeten worden met uitkomsten of </w:t>
+      </w:r>
+      <w:proofErr w:type="spellStart"/>
+      <w:r>
+        <w:rPr>
+          <w:color w:val="1F1F1F"/>
+          <w:lang w:val="nl-NL"/>
+        </w:rPr>
+        <w:t>outputs</w:t>
+      </w:r>
+      <w:proofErr w:type="spellEnd"/>
+      <w:r>
+        <w:rPr>
+          <w:color w:val="1F1F1F"/>
+          <w:lang w:val="nl-NL"/>
+        </w:rPr>
+        <w:t xml:space="preserve">. Input-, activiteit-, output- en </w:t>
+      </w:r>
+      <w:proofErr w:type="spellStart"/>
+      <w:r>
+        <w:rPr>
+          <w:color w:val="1F1F1F"/>
+          <w:lang w:val="nl-NL"/>
+        </w:rPr>
+        <w:t>impactmetrieken</w:t>
+      </w:r>
+      <w:proofErr w:type="spellEnd"/>
+      <w:r>
+        <w:rPr>
+          <w:color w:val="1F1F1F"/>
+          <w:lang w:val="nl-NL"/>
+        </w:rPr>
+        <w:t xml:space="preserve"> vertellen een organisatie niets over de mogelijkheid om waardevolle uitkomsten te leveren.</w:t>
+      </w:r>
+    </w:p>
+    <w:p>
+      <w:pPr>
         <w:rPr>
           <w:color w:val="1F1F1F"/>
           <w:highlight w:val="white"/>
-        </w:rPr>
-        <w:t xml:space="preserve">Market value KVAs (UV, CV) reflect customer outcomes. Whereas, organizational capability KVAs (A2I, T2M) reflect the organization’s ability to deliver valuable customer </w:t>
-      </w:r>
-      <w:proofErr w:type="gramStart"/>
-      <w:r>
-        <w:rPr>
-          <w:color w:val="1F1F1F"/>
-          <w:highlight w:val="white"/>
-        </w:rPr>
-        <w:t>outcomes,  and</w:t>
-      </w:r>
-      <w:proofErr w:type="gramEnd"/>
-      <w:r>
-        <w:rPr>
-          <w:color w:val="1F1F1F"/>
-          <w:highlight w:val="white"/>
-        </w:rPr>
-        <w:t xml:space="preserve"> so may be measured in terms of either outcomes or outputs.  Input, activity, output, and impact measures do not tell an organization anything about organizational capability to deliver valuable outcomes.</w:t>
-      </w:r>
-    </w:p>
-    <w:p>
-      <w:pPr>
-        <w:rPr>
-          <w:color w:val="1F1F1F"/>
-          <w:highlight w:val="white"/>
-        </w:rPr>
-      </w:pPr>
-    </w:p>
-    <w:p>
-      <w:r>
-        <w:t xml:space="preserve">Focusing on these four dimensions enables organizations to better understand where they are and where they need to go (see Figure 2). </w:t>
+          <w:lang w:val="nl-NL"/>
+        </w:rPr>
+      </w:pPr>
+    </w:p>
+    <w:p>
+      <w:pPr>
+        <w:rPr>
+          <w:lang w:val="nl-NL"/>
+        </w:rPr>
+      </w:pPr>
+      <w:proofErr w:type="spellStart"/>
+      <w:r>
+        <w:rPr>
+          <w:lang w:val="nl-NL"/>
+        </w:rPr>
+        <w:t>Focusen</w:t>
+      </w:r>
+      <w:proofErr w:type="spellEnd"/>
+      <w:r>
+        <w:rPr>
+          <w:lang w:val="nl-NL"/>
+        </w:rPr>
+        <w:t xml:space="preserve"> op deze vier dimensies helpt organisatie om beter te begrijpen waar zij zich bevinden en waar ze heen moeten bewegen (zie Figuur 2).</w:t>
+      </w:r>
+      <w:r>
+        <w:rPr>
+          <w:lang w:val="nl-NL"/>
+        </w:rPr>
+        <w:t xml:space="preserve"> </w:t>
       </w:r>
     </w:p>
     <w:p>
@@ -2014,22 +2250,30 @@
         <w:rPr>
           <w:noProof/>
         </w:rPr>
+        <w:lastRenderedPageBreak/>
         <w:drawing>
-          <wp:inline distT="114300" distB="114300" distL="114300" distR="114300" wp14:anchorId="270B9727" wp14:editId="02B26825">
+          <wp:inline distT="0" distB="0" distL="0" distR="0" wp14:anchorId="1628A5A3" wp14:editId="1CBAB12C">
             <wp:extent cx="5943600" cy="2971800"/>
             <wp:effectExtent l="0" t="0" r="0" b="0"/>
-            <wp:docPr id="2" name="image2.png"/>
-            <wp:cNvGraphicFramePr/>
+            <wp:docPr id="1421113956" name="Picture 1" descr="A diagram of a company&#10;&#10;Description automatically generated"/>
+            <wp:cNvGraphicFramePr>
+              <a:graphicFrameLocks xmlns:a="http://schemas.openxmlformats.org/drawingml/2006/main" noChangeAspect="1"/>
+            </wp:cNvGraphicFramePr>
             <a:graphic xmlns:a="http://schemas.openxmlformats.org/drawingml/2006/main">
               <a:graphicData uri="http://schemas.openxmlformats.org/drawingml/2006/picture">
                 <pic:pic xmlns:pic="http://schemas.openxmlformats.org/drawingml/2006/picture">
                   <pic:nvPicPr>
-                    <pic:cNvPr id="0" name="image2.png"/>
-                    <pic:cNvPicPr preferRelativeResize="0"/>
+                    <pic:cNvPr id="1421113956" name="Picture 1" descr="A diagram of a company&#10;&#10;Description automatically generated"/>
+                    <pic:cNvPicPr/>
                   </pic:nvPicPr>
                   <pic:blipFill>
-                    <a:blip r:embed="rId9"/>
-                    <a:srcRect/>
+                    <a:blip r:embed="rId9" cstate="print">
+                      <a:extLst>
+                        <a:ext uri="{28A0092B-C50C-407E-A947-70E740481C1C}">
+                          <a14:useLocalDpi xmlns:a14="http://schemas.microsoft.com/office/drawing/2010/main" val="0"/>
+                        </a:ext>
+                      </a:extLst>
+                    </a:blip>
                     <a:stretch>
                       <a:fillRect/>
                     </a:stretch>
@@ -2042,7 +2286,6 @@
                     <a:prstGeom prst="rect">
                       <a:avLst/>
                     </a:prstGeom>
-                    <a:ln/>
                   </pic:spPr>
                 </pic:pic>
               </a:graphicData>
@@ -2057,12 +2300,14 @@
         <w:rPr>
           <w:sz w:val="17"/>
           <w:szCs w:val="17"/>
+          <w:lang w:val="nl-NL"/>
         </w:rPr>
       </w:pPr>
       <w:r>
         <w:rPr>
           <w:sz w:val="17"/>
           <w:szCs w:val="17"/>
+          <w:lang w:val="nl-NL"/>
         </w:rPr>
         <w:t xml:space="preserve"> </w:t>
       </w:r>
@@ -2071,13 +2316,47 @@
       <w:pPr>
         <w:rPr>
           <w:b/>
+          <w:lang w:val="nl-NL"/>
         </w:rPr>
       </w:pPr>
       <w:r>
         <w:rPr>
           <w:b/>
-        </w:rPr>
-        <w:t>Figure 2: Key Value Areas provide lenses to examine improvement opportunities.</w:t>
+          <w:lang w:val="nl-NL"/>
+        </w:rPr>
+        <w:t xml:space="preserve">Figuur 2: </w:t>
+      </w:r>
+      <w:proofErr w:type="spellStart"/>
+      <w:r>
+        <w:rPr>
+          <w:b/>
+          <w:lang w:val="nl-NL"/>
+        </w:rPr>
+        <w:t>Key</w:t>
+      </w:r>
+      <w:proofErr w:type="spellEnd"/>
+      <w:r>
+        <w:rPr>
+          <w:b/>
+          <w:lang w:val="nl-NL"/>
+        </w:rPr>
+        <w:t xml:space="preserve"> Value </w:t>
+      </w:r>
+      <w:proofErr w:type="spellStart"/>
+      <w:r>
+        <w:rPr>
+          <w:b/>
+          <w:lang w:val="nl-NL"/>
+        </w:rPr>
+        <w:t>Areas</w:t>
+      </w:r>
+      <w:proofErr w:type="spellEnd"/>
+      <w:r>
+        <w:rPr>
+          <w:b/>
+          <w:lang w:val="nl-NL"/>
+        </w:rPr>
+        <w:t xml:space="preserve"> geven inzicht om verbeterkansen te onderzoeken.</w:t>
       </w:r>
     </w:p>
     <w:p>
@@ -2085,23 +2364,105 @@
         <w:rPr>
           <w:sz w:val="17"/>
           <w:szCs w:val="17"/>
+          <w:lang w:val="nl-NL"/>
         </w:rPr>
       </w:pPr>
       <w:r>
         <w:rPr>
           <w:sz w:val="17"/>
           <w:szCs w:val="17"/>
+          <w:lang w:val="nl-NL"/>
         </w:rPr>
         <w:t xml:space="preserve"> </w:t>
       </w:r>
     </w:p>
     <w:p>
-      <w:r>
-        <w:t xml:space="preserve">Each KVA focuses on a different aspect of either value, or the ability of the organization to deliver value. Delivering business value (Current Value) is important, but organizations must </w:t>
-      </w:r>
-      <w:r>
-        <w:lastRenderedPageBreak/>
-        <w:t xml:space="preserve">also show that they can respond to change (Time-to-Market) while being able to sustain innovation over time (Ability-to-Innovate). And they must be able to continually make progress toward their long-term goals (Unrealized Value) or they risk succumbing to stagnation and complacency. </w:t>
+      <w:pPr>
+        <w:rPr>
+          <w:lang w:val="nl-NL"/>
+        </w:rPr>
+      </w:pPr>
+      <w:r>
+        <w:rPr>
+          <w:lang w:val="nl-NL"/>
+        </w:rPr>
+        <w:t>Elke KVA focust op een eigen aspect van ofwel waarde, of de geschiktheid van de organisatie om waarde te leveren. Het leveren van business waarde (</w:t>
+      </w:r>
+      <w:proofErr w:type="spellStart"/>
+      <w:r>
+        <w:rPr>
+          <w:lang w:val="nl-NL"/>
+        </w:rPr>
+        <w:t>Current</w:t>
+      </w:r>
+      <w:proofErr w:type="spellEnd"/>
+      <w:r>
+        <w:rPr>
+          <w:lang w:val="nl-NL"/>
+        </w:rPr>
+        <w:t xml:space="preserve"> Value) is belangrijk, maar organisaties moeten ook laten zien dat ze kunnen reageren op verandering (Time-</w:t>
+      </w:r>
+      <w:proofErr w:type="spellStart"/>
+      <w:r>
+        <w:rPr>
+          <w:lang w:val="nl-NL"/>
+        </w:rPr>
+        <w:t>to</w:t>
+      </w:r>
+      <w:proofErr w:type="spellEnd"/>
+      <w:r>
+        <w:rPr>
+          <w:lang w:val="nl-NL"/>
+        </w:rPr>
+        <w:t>-Market) terwijl ze voortdurend kunnen blijven innoveren (</w:t>
+      </w:r>
+      <w:proofErr w:type="spellStart"/>
+      <w:r>
+        <w:rPr>
+          <w:lang w:val="nl-NL"/>
+        </w:rPr>
+        <w:t>Ability-to-Innovate</w:t>
+      </w:r>
+      <w:proofErr w:type="spellEnd"/>
+      <w:r>
+        <w:rPr>
+          <w:lang w:val="nl-NL"/>
+        </w:rPr>
+        <w:t xml:space="preserve">). En ze moeten voortdurend voortgang kunnen maken richting hun </w:t>
+      </w:r>
+      <w:proofErr w:type="spellStart"/>
+      <w:r>
+        <w:rPr>
+          <w:lang w:val="nl-NL"/>
+        </w:rPr>
+        <w:t>langetermijndoelen</w:t>
+      </w:r>
+      <w:proofErr w:type="spellEnd"/>
+      <w:r>
+        <w:rPr>
+          <w:lang w:val="nl-NL"/>
+        </w:rPr>
+        <w:t xml:space="preserve"> (</w:t>
+      </w:r>
+      <w:proofErr w:type="spellStart"/>
+      <w:r>
+        <w:rPr>
+          <w:lang w:val="nl-NL"/>
+        </w:rPr>
+        <w:t>Unrealized</w:t>
+      </w:r>
+      <w:proofErr w:type="spellEnd"/>
+      <w:r>
+        <w:rPr>
+          <w:lang w:val="nl-NL"/>
+        </w:rPr>
+        <w:t xml:space="preserve"> Value) of ze lopen het risico te bezwijken aan stagnatie en zelfgenoegzaamheid.</w:t>
+      </w:r>
+      <w:r>
+        <w:rPr>
+          <w:lang w:val="nl-NL"/>
+        </w:rPr>
+        <w:t xml:space="preserve"> </w:t>
       </w:r>
     </w:p>
     <w:p>
@@ -2122,29 +2483,81 @@
           <w:color w:val="333333"/>
           <w:sz w:val="21"/>
           <w:szCs w:val="21"/>
+          <w:lang w:val="nl-NL"/>
         </w:rPr>
       </w:pPr>
       <w:bookmarkStart w:id="9" w:name="_bvv6yfs0ouiy" w:colFirst="0" w:colLast="0"/>
       <w:bookmarkEnd w:id="9"/>
       <w:r>
-        <w:t>Measures that quantify the value that the product delivers today</w:t>
-      </w:r>
-    </w:p>
-    <w:p>
-      <w:r>
-        <w:t>The purpose of looking at CV measures is to understand the value that an organization delivers to customers and stakeholders at the present time; it considers only what exists right now, not the value that might exist in the future. Questions that organizations need to continually re-evaluate for current value are:</w:t>
-      </w:r>
-    </w:p>
-    <w:p/>
+        <w:rPr>
+          <w:lang w:val="nl-NL"/>
+        </w:rPr>
+        <w:t>Huidige Waarde: Metingen om de waarde die het product op dit moment levert te kwantificeren</w:t>
+      </w:r>
+    </w:p>
+    <w:p>
+      <w:pPr>
+        <w:rPr>
+          <w:lang w:val="nl-NL"/>
+        </w:rPr>
+      </w:pPr>
+      <w:r>
+        <w:rPr>
+          <w:lang w:val="nl-NL"/>
+        </w:rPr>
+        <w:t xml:space="preserve">Het doel van </w:t>
+      </w:r>
+      <w:proofErr w:type="gramStart"/>
+      <w:r>
+        <w:rPr>
+          <w:lang w:val="nl-NL"/>
+        </w:rPr>
+        <w:t>CV metingen</w:t>
+      </w:r>
+      <w:proofErr w:type="gramEnd"/>
+      <w:r>
+        <w:rPr>
+          <w:lang w:val="nl-NL"/>
+        </w:rPr>
+        <w:t xml:space="preserve"> is om de waarde te begrijpen die een organisatie op dit moment levert aan klanten en belanghebbenden; alleen wat nu al bestaat wordt meegewogen, niet de waarde die mogelijk in de toekomst zal bestaan. Vragen die organisaties voortdurend </w:t>
+      </w:r>
+      <w:proofErr w:type="spellStart"/>
+      <w:r>
+        <w:rPr>
+          <w:lang w:val="nl-NL"/>
+        </w:rPr>
+        <w:t>herevalueren</w:t>
+      </w:r>
+      <w:proofErr w:type="spellEnd"/>
+      <w:r>
+        <w:rPr>
+          <w:lang w:val="nl-NL"/>
+        </w:rPr>
+        <w:t xml:space="preserve"> voor de huidige waarde zijn:</w:t>
+      </w:r>
+    </w:p>
+    <w:p>
+      <w:pPr>
+        <w:rPr>
+          <w:lang w:val="nl-NL"/>
+        </w:rPr>
+      </w:pPr>
+    </w:p>
     <w:p>
       <w:pPr>
         <w:numPr>
           <w:ilvl w:val="0"/>
           <w:numId w:val="1"/>
         </w:numPr>
-      </w:pPr>
-      <w:r>
-        <w:t>How happy are users and customers today? Is their happiness improving or declining?</w:t>
+        <w:rPr>
+          <w:lang w:val="nl-NL"/>
+        </w:rPr>
+      </w:pPr>
+      <w:r>
+        <w:rPr>
+          <w:lang w:val="nl-NL"/>
+        </w:rPr>
+        <w:t>Hoe tevreden zijn gebruikers en klanten op dit moment? Neemt hun tevredenheid toe, of juist af?</w:t>
       </w:r>
     </w:p>
     <w:p>
@@ -2153,9 +2566,15 @@
           <w:ilvl w:val="0"/>
           <w:numId w:val="1"/>
         </w:numPr>
-      </w:pPr>
-      <w:r>
-        <w:t>How happy are your employees today? Is their happiness improving or declining?</w:t>
+        <w:rPr>
+          <w:lang w:val="nl-NL"/>
+        </w:rPr>
+      </w:pPr>
+      <w:r>
+        <w:rPr>
+          <w:lang w:val="nl-NL"/>
+        </w:rPr>
+        <w:t>Hoe tevreden zijn onze medewerkers op dit moment? Neemt hun tevredenheid toe, of juist af?</w:t>
       </w:r>
     </w:p>
     <w:p>
@@ -2166,37 +2585,133 @@
         </w:numPr>
       </w:pPr>
       <w:r>
-        <w:t>How happy are your investors and other stakeholders today? Is their happiness improving or declining?</w:t>
+        <w:rPr>
+          <w:lang w:val="nl-NL"/>
+        </w:rPr>
+        <w:t xml:space="preserve">Hoe tevreden zijn de investeerders en andere belanghebbenden op dit moment? </w:t>
+      </w:r>
+      <w:proofErr w:type="spellStart"/>
+      <w:r>
+        <w:t>Neemt</w:t>
+      </w:r>
+      <w:proofErr w:type="spellEnd"/>
+      <w:r>
+        <w:t xml:space="preserve"> </w:t>
+      </w:r>
+      <w:proofErr w:type="spellStart"/>
+      <w:r>
+        <w:t>hun</w:t>
+      </w:r>
+      <w:proofErr w:type="spellEnd"/>
+      <w:r>
+        <w:t xml:space="preserve"> </w:t>
+      </w:r>
+      <w:proofErr w:type="spellStart"/>
+      <w:r>
+        <w:t>tevredenheid</w:t>
+      </w:r>
+      <w:proofErr w:type="spellEnd"/>
+      <w:r>
+        <w:t xml:space="preserve"> toe, of </w:t>
+      </w:r>
+      <w:proofErr w:type="spellStart"/>
+      <w:r>
+        <w:t>juist</w:t>
+      </w:r>
+      <w:proofErr w:type="spellEnd"/>
+      <w:r>
+        <w:t xml:space="preserve"> </w:t>
+      </w:r>
+      <w:proofErr w:type="spellStart"/>
+      <w:r>
+        <w:t>af</w:t>
+      </w:r>
+      <w:proofErr w:type="spellEnd"/>
+      <w:r>
+        <w:t>?</w:t>
       </w:r>
     </w:p>
     <w:p/>
     <w:p>
-      <w:r>
-        <w:t>Considering CV helps an organization understand the value that their customers or users experience today.</w:t>
-      </w:r>
-    </w:p>
-    <w:p/>
+      <w:pPr>
+        <w:rPr>
+          <w:lang w:val="nl-NL"/>
+        </w:rPr>
+      </w:pPr>
+      <w:r>
+        <w:rPr>
+          <w:lang w:val="nl-NL"/>
+        </w:rPr>
+        <w:lastRenderedPageBreak/>
+        <w:t>Rekening houden met CV helpt een organisatie om de waarde te begrijpen die hun klanten of gebruikers op dit moment ervaren.</w:t>
+      </w:r>
+    </w:p>
+    <w:p>
+      <w:pPr>
+        <w:rPr>
+          <w:lang w:val="nl-NL"/>
+        </w:rPr>
+      </w:pPr>
+    </w:p>
     <w:p>
       <w:pPr>
         <w:ind w:left="720"/>
+        <w:rPr>
+          <w:lang w:val="nl-NL"/>
+        </w:rPr>
       </w:pPr>
       <w:r>
         <w:rPr>
           <w:b/>
-        </w:rPr>
-        <w:t>Example</w:t>
-      </w:r>
-      <w:r>
-        <w:t xml:space="preserve">: While profit, one way to measure investor happiness, will tell you the economic impact of the value that you deliver, knowing whether customers are happy with their purchase will tell you more about where you may need to improve to keep those customers. If your customers have few alternatives to your product, you may have high profit even though customer satisfaction is low. Considering CV from several perspectives will give you a better understanding of your challenges and opportunities. </w:t>
-      </w:r>
-    </w:p>
-    <w:p/>
+          <w:lang w:val="nl-NL"/>
+        </w:rPr>
+        <w:t>Voorbeeld</w:t>
+      </w:r>
+      <w:r>
+        <w:rPr>
+          <w:bCs/>
+          <w:lang w:val="nl-NL"/>
+        </w:rPr>
+        <w:t>: Terwijl winst, een manier om tevredenheid van investeerders te meten, je de economische impact geeft van de waarde die je wilt leveren, zal weten hoe tevreden klanten zijn met hun aankoop je meer inzicht geven over wat je kunt verbeteren om deze klanten te behouden. Wanneer je klanten weinig alternatieven hebben voor jouw product, kun je hoge winst behalen, zelfs met een lage klanttevredenheid. Rekening houden met verschillende invalshoeken van CV zal een beter begrip opleveren van je uitdagingen en kansen.</w:t>
+      </w:r>
+      <w:r>
+        <w:rPr>
+          <w:lang w:val="nl-NL"/>
+        </w:rPr>
+        <w:t xml:space="preserve"> </w:t>
+      </w:r>
+    </w:p>
+    <w:p>
+      <w:pPr>
+        <w:rPr>
+          <w:lang w:val="nl-NL"/>
+        </w:rPr>
+      </w:pPr>
+    </w:p>
     <w:p>
       <w:pPr>
         <w:ind w:left="720"/>
-      </w:pPr>
-      <w:r>
-        <w:t xml:space="preserve">Customer happiness and investor happiness also do not tell the whole story about your ability to deliver value. Considering employee attitudes recognizes that employees are ultimately the producers of value. Engaged employees that know how to maintain, sustain and enhance the product are one of the most significant assets of an organization, and happy employees are more engaged and productive.  </w:t>
+        <w:rPr>
+          <w:lang w:val="nl-NL"/>
+        </w:rPr>
+      </w:pPr>
+      <w:r>
+        <w:rPr>
+          <w:lang w:val="nl-NL"/>
+        </w:rPr>
+        <w:t xml:space="preserve">Klanttevredenheid en investeerderstevredenheid vertellen ook niet het hele verhaal over je geschiktheid om waarde te leveren. Door rekening houden met de houding en gemoedstoestand van medewerkers erkennen we dat medewerkers uiteindelijk degenen zijn die waarde leveren. </w:t>
+      </w:r>
+      <w:r>
+        <w:rPr>
+          <w:lang w:val="nl-NL"/>
+        </w:rPr>
+        <w:t>Betrokken medewerkers die weten hoe ze het product kunnen onderhouden, continueren en verbeteren zijn een van de meest significante middelen van een organisatie, en tevreden medewerkers tonen hogere betrokkenheid en productiviteit.</w:t>
+      </w:r>
+      <w:r>
+        <w:rPr>
+          <w:lang w:val="nl-NL"/>
+        </w:rPr>
+        <w:t xml:space="preserve">  </w:t>
       </w:r>
     </w:p>
     <w:p>
@@ -2214,20 +2729,17 @@
       <w:pPr>
         <w:pStyle w:val="Heading3"/>
         <w:spacing w:after="60"/>
+        <w:rPr>
+          <w:lang w:val="nl-NL"/>
+        </w:rPr>
       </w:pPr>
       <w:bookmarkStart w:id="11" w:name="_fmqa69lyltgz" w:colFirst="0" w:colLast="0"/>
       <w:bookmarkEnd w:id="11"/>
       <w:r>
-        <w:t xml:space="preserve">Measures that quantify the potential future value that </w:t>
-      </w:r>
-      <w:r>
-        <w:rPr>
-          <w:i/>
-        </w:rPr>
-        <w:t>could be</w:t>
-      </w:r>
-      <w:r>
-        <w:t xml:space="preserve"> realized if the organization met the needs of all potential customers or users</w:t>
+        <w:rPr>
+          <w:lang w:val="nl-NL"/>
+        </w:rPr>
+        <w:t>Nog niet gerealiseerde Waarde: Metingen die de potentiële toekomstige waarde kwantificeren die behaald kan worden wanneer de organisatie de behoeftes vervult van alle potentiële klanten of gebruikers</w:t>
       </w:r>
     </w:p>
     <w:p>
@@ -2235,34 +2747,93 @@
         <w:rPr>
           <w:sz w:val="17"/>
           <w:szCs w:val="17"/>
-        </w:rPr>
-      </w:pPr>
-    </w:p>
-    <w:p>
-      <w:r>
-        <w:t xml:space="preserve">Looking at Unrealized Value measures helps an organization to maximize the value that it realizes from a product or service over time. When customers, users, or clients experience a </w:t>
-      </w:r>
-      <w:r>
-        <w:lastRenderedPageBreak/>
-        <w:t>gap between their current experience and the experience that they would like to have, the difference between the two represents an opportunity; this opportunity is measured by Unrealized Value.</w:t>
-      </w:r>
-    </w:p>
-    <w:p/>
-    <w:p>
-      <w:r>
-        <w:t>Questions that organizations need to continually re-evaluate for UV are:</w:t>
-      </w:r>
-    </w:p>
-    <w:p/>
+          <w:lang w:val="nl-NL"/>
+        </w:rPr>
+      </w:pPr>
+    </w:p>
+    <w:p>
+      <w:pPr>
+        <w:rPr>
+          <w:lang w:val="nl-NL"/>
+        </w:rPr>
+      </w:pPr>
+      <w:proofErr w:type="spellStart"/>
+      <w:r>
+        <w:rPr>
+          <w:lang w:val="nl-NL"/>
+        </w:rPr>
+        <w:t>Unrealized</w:t>
+      </w:r>
+      <w:proofErr w:type="spellEnd"/>
+      <w:r>
+        <w:rPr>
+          <w:lang w:val="nl-NL"/>
+        </w:rPr>
+        <w:t xml:space="preserve"> Value metingen bekijken helpt een organisatie om de waarde van een product of dienst over tijd te maximaliseren. Wanneer klanten, gebruikers, of cliënten een verschil ervaren tussen de huidige ervaring en de gewenste ervaring, dan vertegenwoordigt het verschil hiertussen een kans; deze kans wordt gemeten met </w:t>
+      </w:r>
+      <w:proofErr w:type="spellStart"/>
+      <w:r>
+        <w:rPr>
+          <w:lang w:val="nl-NL"/>
+        </w:rPr>
+        <w:t>Unrealized</w:t>
+      </w:r>
+      <w:proofErr w:type="spellEnd"/>
+      <w:r>
+        <w:rPr>
+          <w:lang w:val="nl-NL"/>
+        </w:rPr>
+        <w:t xml:space="preserve"> Value.</w:t>
+      </w:r>
+    </w:p>
+    <w:p>
+      <w:pPr>
+        <w:rPr>
+          <w:lang w:val="nl-NL"/>
+        </w:rPr>
+      </w:pPr>
+    </w:p>
+    <w:p>
+      <w:pPr>
+        <w:rPr>
+          <w:lang w:val="nl-NL"/>
+        </w:rPr>
+      </w:pPr>
+      <w:r>
+        <w:rPr>
+          <w:lang w:val="nl-NL"/>
+        </w:rPr>
+        <w:t>Vragen die organisaties voortdurend moeten heroverwegen voor UV zijn:</w:t>
+      </w:r>
+    </w:p>
+    <w:p>
+      <w:pPr>
+        <w:rPr>
+          <w:lang w:val="nl-NL"/>
+        </w:rPr>
+      </w:pPr>
+    </w:p>
     <w:p>
       <w:pPr>
         <w:numPr>
           <w:ilvl w:val="0"/>
           <w:numId w:val="7"/>
         </w:numPr>
-      </w:pPr>
-      <w:r>
-        <w:t>Can any additional value be created by our organization in this market or other markets?</w:t>
+        <w:rPr>
+          <w:lang w:val="nl-NL"/>
+        </w:rPr>
+      </w:pPr>
+      <w:r>
+        <w:rPr>
+          <w:lang w:val="nl-NL"/>
+        </w:rPr>
+        <w:t>Kan onze organisatie nog meer waarde creëren op deze markt of op andere markten?</w:t>
+      </w:r>
+      <w:r>
+        <w:rPr>
+          <w:lang w:val="nl-NL"/>
+        </w:rPr>
+        <w:tab/>
       </w:r>
     </w:p>
     <w:p>
@@ -2271,9 +2842,29 @@
           <w:ilvl w:val="0"/>
           <w:numId w:val="7"/>
         </w:numPr>
-      </w:pPr>
-      <w:r>
-        <w:t>Is it worth the effort and risk to pursue these untapped opportunities?</w:t>
+        <w:rPr>
+          <w:lang w:val="nl-NL"/>
+        </w:rPr>
+      </w:pPr>
+      <w:r>
+        <w:rPr>
+          <w:lang w:val="nl-NL"/>
+        </w:rPr>
+        <w:t xml:space="preserve">Is het de moeite en het risico waard om deze </w:t>
+      </w:r>
+      <w:proofErr w:type="spellStart"/>
+      <w:r>
+        <w:rPr>
+          <w:lang w:val="nl-NL"/>
+        </w:rPr>
+        <w:t>onaangeboorde</w:t>
+      </w:r>
+      <w:proofErr w:type="spellEnd"/>
+      <w:r>
+        <w:rPr>
+          <w:lang w:val="nl-NL"/>
+        </w:rPr>
+        <w:t xml:space="preserve"> kansen na te jagen?</w:t>
       </w:r>
     </w:p>
     <w:p>
@@ -2282,48 +2873,153 @@
           <w:ilvl w:val="0"/>
           <w:numId w:val="7"/>
         </w:numPr>
-      </w:pPr>
-      <w:r>
-        <w:t>Should further investments be made to capture additional Unrealized Value?</w:t>
-      </w:r>
-    </w:p>
-    <w:p/>
-    <w:p>
-      <w:r>
-        <w:t>The consideration of both CV and UV provides organizations with a way to balance present and possible future benefits. Strategic Goals are formed from some satisfaction gap and an opportunity for an organization to decrease UV by increasing CV.</w:t>
-      </w:r>
-    </w:p>
-    <w:p>
-      <w:r>
+        <w:rPr>
+          <w:lang w:val="nl-NL"/>
+        </w:rPr>
+      </w:pPr>
+      <w:r>
+        <w:rPr>
+          <w:lang w:val="nl-NL"/>
+        </w:rPr>
+        <w:t xml:space="preserve">Moeten verdere investeringen gedaan worden om extra </w:t>
+      </w:r>
+      <w:proofErr w:type="spellStart"/>
+      <w:r>
+        <w:rPr>
+          <w:lang w:val="nl-NL"/>
+        </w:rPr>
+        <w:t>Unrealized</w:t>
+      </w:r>
+      <w:proofErr w:type="spellEnd"/>
+      <w:r>
+        <w:rPr>
+          <w:lang w:val="nl-NL"/>
+        </w:rPr>
+        <w:t xml:space="preserve"> Value te verkrijgen?</w:t>
+      </w:r>
+    </w:p>
+    <w:p>
+      <w:pPr>
+        <w:rPr>
+          <w:lang w:val="nl-NL"/>
+        </w:rPr>
+      </w:pPr>
+    </w:p>
+    <w:p>
+      <w:pPr>
+        <w:rPr>
+          <w:lang w:val="nl-NL"/>
+        </w:rPr>
+      </w:pPr>
+      <w:r>
+        <w:rPr>
+          <w:lang w:val="nl-NL"/>
+        </w:rPr>
+        <w:t>Het beschouwen van zowel CV als UV geeft organisaties een manier om huidige zowel als mogelijke toekomstige voordelen af te wegen. Strategisch Doelen worden gevormd vanuit een tevredenheidskloof en een kans voor een organisatie om UV te verlagen door CV te verhogen</w:t>
+      </w:r>
+      <w:r>
+        <w:rPr>
+          <w:lang w:val="nl-NL"/>
+        </w:rPr>
+        <w:t>.</w:t>
+      </w:r>
+    </w:p>
+    <w:p>
+      <w:pPr>
+        <w:rPr>
+          <w:lang w:val="nl-NL"/>
+        </w:rPr>
+      </w:pPr>
+      <w:r>
+        <w:rPr>
+          <w:lang w:val="nl-NL"/>
+        </w:rPr>
         <w:t xml:space="preserve"> </w:t>
       </w:r>
     </w:p>
     <w:p>
       <w:pPr>
         <w:ind w:left="720"/>
+        <w:rPr>
+          <w:lang w:val="nl-NL"/>
+        </w:rPr>
       </w:pPr>
       <w:r>
         <w:rPr>
           <w:b/>
-        </w:rPr>
-        <w:t>Example</w:t>
-      </w:r>
-      <w:r>
-        <w:t xml:space="preserve">: A product may have low CV, because it is an early version being used to test the market, but very high UV, indicating that there is great market potential. Investing in the product to try to boost CV is probably warranted, given the potential returns, even though the product is not currently producing high CV. </w:t>
-      </w:r>
-    </w:p>
-    <w:p/>
+          <w:lang w:val="nl-NL"/>
+        </w:rPr>
+        <w:t>Bijvoorbeeld</w:t>
+      </w:r>
+      <w:r>
+        <w:rPr>
+          <w:bCs/>
+          <w:lang w:val="nl-NL"/>
+        </w:rPr>
+        <w:t xml:space="preserve">: Een product kan een lage CV hebben omdat het een vroege versie is die gebruikt wordt om de markt te testen en een erg hoge UV die aangeeft dat er een groot </w:t>
+      </w:r>
+      <w:r>
+        <w:rPr>
+          <w:bCs/>
+          <w:lang w:val="nl-NL"/>
+        </w:rPr>
+        <w:lastRenderedPageBreak/>
+        <w:t>marktpotentieel is. Het is waarschijnlijk gerechtvaardigd om een poging te doen om CV te verhogen, gegeven de potentiële winst, door te investeren in het product ondanks dat het product momenteel geen hoge CV oplevert.</w:t>
+      </w:r>
+      <w:r>
+        <w:rPr>
+          <w:lang w:val="nl-NL"/>
+        </w:rPr>
+        <w:t xml:space="preserve"> </w:t>
+      </w:r>
+    </w:p>
+    <w:p>
+      <w:pPr>
+        <w:rPr>
+          <w:lang w:val="nl-NL"/>
+        </w:rPr>
+      </w:pPr>
+    </w:p>
     <w:p>
       <w:pPr>
         <w:ind w:left="720"/>
-      </w:pPr>
-      <w:r>
-        <w:t>Conversely, a product with very high CV, large market share, no near competitors, and very satisfied customers may not warrant much new investment; this is the classic cash cow product that is very profitable but nearing the end of its product investment cycle with low UV.</w:t>
+        <w:rPr>
+          <w:lang w:val="nl-NL"/>
+        </w:rPr>
+      </w:pPr>
+      <w:r>
+        <w:rPr>
+          <w:lang w:val="nl-NL"/>
+        </w:rPr>
+        <w:t xml:space="preserve">Andersom, een product met erg hoge CV, een groot marktaandeel, geen nabije competitie en erg tevreden klanten, rechtvaardigt waarschijnlijk geen grote investering; dit is de klassieke </w:t>
+      </w:r>
+      <w:proofErr w:type="spellStart"/>
+      <w:r>
+        <w:rPr>
+          <w:lang w:val="nl-NL"/>
+        </w:rPr>
+        <w:t>geldkoe</w:t>
+      </w:r>
+      <w:proofErr w:type="spellEnd"/>
+      <w:r>
+        <w:rPr>
+          <w:lang w:val="nl-NL"/>
+        </w:rPr>
+        <w:t xml:space="preserve"> die erg winstgevend is, maar aan het eind van haar product-investeringscyclus zit met lage UV</w:t>
+      </w:r>
+      <w:r>
+        <w:rPr>
+          <w:lang w:val="nl-NL"/>
+        </w:rPr>
+        <w:t>.</w:t>
       </w:r>
     </w:p>
     <w:p>
       <w:pPr>
         <w:ind w:left="720"/>
+        <w:rPr>
+          <w:lang w:val="nl-NL"/>
+        </w:rPr>
       </w:pPr>
     </w:p>
     <w:p>
@@ -2341,78 +3037,176 @@
       <w:pPr>
         <w:pStyle w:val="Heading3"/>
         <w:spacing w:after="60"/>
+        <w:rPr>
+          <w:lang w:val="nl-NL"/>
+        </w:rPr>
       </w:pPr>
       <w:bookmarkStart w:id="13" w:name="_9c54pvarlktf" w:colFirst="0" w:colLast="0"/>
       <w:bookmarkEnd w:id="13"/>
       <w:r>
-        <w:t>Measures that quantify the effectiveness of an organization in delivering new capabilities</w:t>
-      </w:r>
-    </w:p>
-    <w:p>
-      <w:r>
-        <w:t>The goal of looking at A2I measures is to maximize the organization’s ability to deliver new capabilities and innovative solutions. Organizations should continually re-evaluate their A2I by asking:</w:t>
+        <w:rPr>
+          <w:lang w:val="nl-NL"/>
+        </w:rPr>
+        <w:t>Innovatiekracht: Metingen die de effectiviteit kwantificeren van een organisatie om nieuwe mogelijkheden te leveren</w:t>
+      </w:r>
+    </w:p>
+    <w:p>
+      <w:pPr>
+        <w:rPr>
+          <w:lang w:val="nl-NL"/>
+        </w:rPr>
+      </w:pPr>
+      <w:r>
+        <w:rPr>
+          <w:lang w:val="nl-NL"/>
+        </w:rPr>
+        <w:t>Het doel van kijken naar de A2I metingen is het maximaliseren van het organisatievermogen om nieuwe mogelijkheden en innovatieve oplossingen te leveren. Organisaties moeten hun A2I voortdurend heroverwegen door zich af te vragen:</w:t>
+      </w:r>
+      <w:r>
+        <w:rPr>
+          <w:lang w:val="nl-NL"/>
+        </w:rPr>
+        <w:tab/>
       </w:r>
     </w:p>
     <w:p>
       <w:pPr>
         <w:ind w:left="720"/>
-      </w:pPr>
-      <w:r>
+        <w:rPr>
+          <w:lang w:val="nl-NL"/>
+        </w:rPr>
+      </w:pPr>
+      <w:r>
+        <w:rPr>
+          <w:lang w:val="nl-NL"/>
+        </w:rPr>
         <w:t>1.</w:t>
       </w:r>
       <w:r>
+        <w:rPr>
+          <w:lang w:val="nl-NL"/>
+        </w:rPr>
         <w:tab/>
-        <w:t>What prevents the organization from delivering new value?</w:t>
+      </w:r>
+      <w:r>
+        <w:rPr>
+          <w:lang w:val="nl-NL"/>
+        </w:rPr>
+        <w:t>Wat houdt de organisatie tegen van het leveren van nieuwe waarde?</w:t>
       </w:r>
     </w:p>
     <w:p>
       <w:pPr>
         <w:ind w:left="720"/>
-      </w:pPr>
-      <w:r>
+        <w:rPr>
+          <w:lang w:val="nl-NL"/>
+        </w:rPr>
+      </w:pPr>
+      <w:r>
+        <w:rPr>
+          <w:lang w:val="nl-NL"/>
+        </w:rPr>
         <w:t>2.</w:t>
       </w:r>
       <w:r>
+        <w:rPr>
+          <w:lang w:val="nl-NL"/>
+        </w:rPr>
         <w:tab/>
-        <w:t>What prevents customers or users from benefiting from that innovation?</w:t>
-      </w:r>
-    </w:p>
-    <w:p/>
-    <w:p>
-      <w:r>
-        <w:t>Improving A2I helps an organization become more effective in ensuring that the work that it does improves the value that its products or services deliver to customers or users.</w:t>
-      </w:r>
-    </w:p>
-    <w:p/>
+      </w:r>
+      <w:r>
+        <w:rPr>
+          <w:lang w:val="nl-NL"/>
+        </w:rPr>
+        <w:t>Wat houdt de klant of gebruiker tegen om voordeel te hebben van die innovatie?</w:t>
+      </w:r>
+    </w:p>
+    <w:p>
+      <w:pPr>
+        <w:rPr>
+          <w:lang w:val="nl-NL"/>
+        </w:rPr>
+      </w:pPr>
+    </w:p>
+    <w:p>
+      <w:pPr>
+        <w:rPr>
+          <w:lang w:val="nl-NL"/>
+        </w:rPr>
+      </w:pPr>
+      <w:r>
+        <w:rPr>
+          <w:lang w:val="nl-NL"/>
+        </w:rPr>
+        <w:t>De A2I verbeteren helpt een organisatie om effectiever te worden in het omzetten van verricht werk naar geleverde waarde aan klanten of gebruikers door middel van producten of diensten.</w:t>
+      </w:r>
+    </w:p>
+    <w:p>
+      <w:pPr>
+        <w:rPr>
+          <w:lang w:val="nl-NL"/>
+        </w:rPr>
+      </w:pPr>
+    </w:p>
     <w:p>
       <w:pPr>
         <w:ind w:left="720"/>
+        <w:rPr>
+          <w:lang w:val="nl-NL"/>
+        </w:rPr>
       </w:pPr>
       <w:r>
         <w:rPr>
           <w:b/>
-        </w:rPr>
-        <w:t>Example</w:t>
-      </w:r>
-      <w:r>
-        <w:t xml:space="preserve">: A variety of things can impede an organization from being able to deliver new capabilities and value: spending too much time remedying poor product quality, needing to maintain multiple variations of a product due to lack of operational excellence, lack of </w:t>
-      </w:r>
-      <w:r>
-        <w:lastRenderedPageBreak/>
-        <w:t xml:space="preserve">decentralized decision-making, inability to hire and inspire talented, passionate team-members, and so on. </w:t>
+          <w:lang w:val="nl-NL"/>
+        </w:rPr>
+        <w:t>Voorbeeld</w:t>
+      </w:r>
+      <w:r>
+        <w:rPr>
+          <w:lang w:val="nl-NL"/>
+        </w:rPr>
+        <w:t xml:space="preserve">: </w:t>
+      </w:r>
+      <w:r>
+        <w:rPr>
+          <w:lang w:val="nl-NL"/>
+        </w:rPr>
+        <w:t>Een verscheidenheid aan dingen kan een organisatie beletten om nieuwe mogelijkheden en waarde te leveren: te veel tijd kwijt zijn aan rechtzetten van lage productkwaliteit, meerdere productvarianten moeten onderhouden door gebrek aan operationele uitmuntendheid, een gebrek aan gedecentraliseerde besluitvorming, het niet kunnen inhuren en inspireren van getalenteerde en gepassioneerde teamleden, enzovoort</w:t>
+      </w:r>
+      <w:r>
+        <w:rPr>
+          <w:lang w:val="nl-NL"/>
+        </w:rPr>
+        <w:t xml:space="preserve">. </w:t>
       </w:r>
     </w:p>
     <w:p>
       <w:pPr>
         <w:ind w:left="720"/>
+        <w:rPr>
+          <w:lang w:val="nl-NL"/>
+        </w:rPr>
       </w:pPr>
     </w:p>
     <w:p>
       <w:pPr>
         <w:ind w:left="720"/>
-      </w:pPr>
-      <w:r>
-        <w:t>As low-value features and systemic impediments accumulate, more budget and time are consumed maintaining the product or overcoming impediments, reducing its available capacity to innovate. In addition, anything that prevents users or customers from benefiting from innovation, such as hard to assemble/install products or new versions of products, will also reduce A2I.</w:t>
+        <w:rPr>
+          <w:lang w:val="nl-NL"/>
+        </w:rPr>
+      </w:pPr>
+      <w:r>
+        <w:rPr>
+          <w:lang w:val="nl-NL"/>
+        </w:rPr>
+        <w:t>Wanneer functionaliteit van lage waarde en systemische belemmeringen zich opstapelen, wordt meer en meer tijd en geld verbruikt voor het onderhoud of overwinnen van belemmeringen, waardoor de beschikbare innovatiecapaciteit wordt beperkt. Tevens wordt de A2I verminderd door alles wat voorkomt dat gebruikers of klanten profiteren van innovatie, zoals (nieuwe versies van) producten die moeilijk zijn om in elkaar te zetten of te installeren</w:t>
+      </w:r>
+      <w:r>
+        <w:rPr>
+          <w:lang w:val="nl-NL"/>
+        </w:rPr>
+        <w:t>.</w:t>
       </w:r>
     </w:p>
     <w:p>
@@ -2423,6 +3217,7 @@
       <w:bookmarkStart w:id="14" w:name="_680k88ev3qh5" w:colFirst="0" w:colLast="0"/>
       <w:bookmarkEnd w:id="14"/>
       <w:r>
+        <w:lastRenderedPageBreak/>
         <w:t>Time-to-Market (T2M)</w:t>
       </w:r>
     </w:p>
@@ -2430,104 +3225,259 @@
       <w:pPr>
         <w:pStyle w:val="Heading3"/>
         <w:spacing w:after="60"/>
+        <w:rPr>
+          <w:lang w:val="nl-NL"/>
+        </w:rPr>
       </w:pPr>
       <w:bookmarkStart w:id="15" w:name="_ta9iodu1aaq7" w:colFirst="0" w:colLast="0"/>
       <w:bookmarkEnd w:id="15"/>
       <w:r>
-        <w:t>Measures that quantify how quickly the organization can deliver and learn from feedback they gather from experiments</w:t>
+        <w:rPr>
+          <w:lang w:val="nl-NL"/>
+        </w:rPr>
+        <w:t>Tijd-tot-aan-de-markt: Metingen die kwantificeren hoe snel een organisatie kan leveren en leren van de feedback die zij verzamelt uit experimenten.</w:t>
       </w:r>
     </w:p>
     <w:p>
       <w:pPr>
         <w:spacing w:after="60"/>
-      </w:pPr>
-    </w:p>
-    <w:p>
-      <w:r>
-        <w:t xml:space="preserve">The reason for looking at T2M measures is to minimize the amount of time it takes for the organization to deliver something that is potentially valuable. To know </w:t>
-      </w:r>
-      <w:proofErr w:type="gramStart"/>
-      <w:r>
-        <w:t>this</w:t>
-      </w:r>
-      <w:proofErr w:type="gramEnd"/>
-      <w:r>
-        <w:t xml:space="preserve"> they must measure the result so that they know whether they actually improved the value their customers experienced. Questions that organizations need to ask to evaluate their T2M are:</w:t>
+        <w:rPr>
+          <w:lang w:val="nl-NL"/>
+        </w:rPr>
+      </w:pPr>
+    </w:p>
+    <w:p>
+      <w:pPr>
+        <w:rPr>
+          <w:lang w:val="nl-NL"/>
+        </w:rPr>
+      </w:pPr>
+      <w:r>
+        <w:rPr>
+          <w:lang w:val="nl-NL"/>
+        </w:rPr>
+        <w:t>De reden om naar T2M te kijken is het minimaliseren van de tijd die het de organisatie kost om potentiële waarde te leveren. Om dit te weten moet ze het resultaat meten, zodat ze weet of de ervaring van klantwaarde daadwerkelijk is verbeterd. Vragen die organisaties moeten stellen om hun T2M te evalueren zijn:</w:t>
       </w:r>
     </w:p>
     <w:p>
       <w:pPr>
         <w:ind w:left="720"/>
-      </w:pPr>
-      <w:r>
+        <w:rPr>
+          <w:lang w:val="nl-NL"/>
+        </w:rPr>
+      </w:pPr>
+      <w:r>
+        <w:rPr>
+          <w:lang w:val="nl-NL"/>
+        </w:rPr>
         <w:t>1.</w:t>
       </w:r>
       <w:r>
+        <w:rPr>
+          <w:lang w:val="nl-NL"/>
+        </w:rPr>
         <w:tab/>
-        <w:t>How fast can the organization learn from new experiments and information?</w:t>
+      </w:r>
+      <w:r>
+        <w:rPr>
+          <w:lang w:val="nl-NL"/>
+        </w:rPr>
+        <w:t>Hoe snel kan de organisatie leren van nieuwe experimenten en informatie?</w:t>
       </w:r>
     </w:p>
     <w:p>
       <w:pPr>
         <w:ind w:left="720"/>
-      </w:pPr>
-      <w:r>
+        <w:rPr>
+          <w:lang w:val="nl-NL"/>
+        </w:rPr>
+      </w:pPr>
+      <w:r>
+        <w:rPr>
+          <w:lang w:val="nl-NL"/>
+        </w:rPr>
         <w:t>2.</w:t>
       </w:r>
       <w:r>
+        <w:rPr>
+          <w:lang w:val="nl-NL"/>
+        </w:rPr>
         <w:tab/>
-        <w:t>How fast can you adapt based on the information?</w:t>
+      </w:r>
+      <w:r>
+        <w:rPr>
+          <w:lang w:val="nl-NL"/>
+        </w:rPr>
+        <w:t>Hoe snel kun je aanpassen op basis van de informatie?</w:t>
       </w:r>
     </w:p>
     <w:p>
       <w:pPr>
         <w:ind w:left="720"/>
-      </w:pPr>
-      <w:r>
+        <w:rPr>
+          <w:lang w:val="nl-NL"/>
+        </w:rPr>
+      </w:pPr>
+      <w:r>
+        <w:rPr>
+          <w:lang w:val="nl-NL"/>
+        </w:rPr>
         <w:t>3.</w:t>
       </w:r>
       <w:r>
+        <w:rPr>
+          <w:lang w:val="nl-NL"/>
+        </w:rPr>
         <w:tab/>
-        <w:t>How fast can you test new ideas with customers?</w:t>
-      </w:r>
-    </w:p>
-    <w:p/>
-    <w:p>
-      <w:r>
-        <w:t xml:space="preserve">Improving T2M helps improve the frequency at which an organization can potentially change CV. </w:t>
-      </w:r>
-    </w:p>
-    <w:p/>
+      </w:r>
+      <w:r>
+        <w:rPr>
+          <w:lang w:val="nl-NL"/>
+        </w:rPr>
+        <w:t>Hoe snel kan je nieuwe ideeën uitproberen met klanten?</w:t>
+      </w:r>
+    </w:p>
+    <w:p>
+      <w:pPr>
+        <w:rPr>
+          <w:lang w:val="nl-NL"/>
+        </w:rPr>
+      </w:pPr>
+    </w:p>
+    <w:p>
+      <w:pPr>
+        <w:rPr>
+          <w:lang w:val="nl-NL"/>
+        </w:rPr>
+      </w:pPr>
+      <w:r>
+        <w:rPr>
+          <w:lang w:val="nl-NL"/>
+        </w:rPr>
+        <w:t>Wanneer T2M verbetert, verbetert ook de frequentie waarmee een organisatie haar CV kan mogelijk kan aanpassen.</w:t>
+      </w:r>
+      <w:r>
+        <w:rPr>
+          <w:lang w:val="nl-NL"/>
+        </w:rPr>
+        <w:t xml:space="preserve"> </w:t>
+      </w:r>
+    </w:p>
+    <w:p>
+      <w:pPr>
+        <w:rPr>
+          <w:lang w:val="nl-NL"/>
+        </w:rPr>
+      </w:pPr>
+    </w:p>
     <w:p>
       <w:pPr>
         <w:ind w:left="720"/>
+        <w:rPr>
+          <w:lang w:val="nl-NL"/>
+        </w:rPr>
       </w:pPr>
       <w:r>
         <w:rPr>
           <w:b/>
-        </w:rPr>
-        <w:t>Example</w:t>
-      </w:r>
-      <w:r>
-        <w:t xml:space="preserve">: Reducing the number of features in a product release can dramatically improve T2M; the smallest release possible is one that delivers at least some incremental improvement in value to some subset of the customers/users of the product. Many organizations also focus on removing </w:t>
-      </w:r>
-      <w:proofErr w:type="gramStart"/>
-      <w:r>
-        <w:t>non value-added</w:t>
-      </w:r>
-      <w:proofErr w:type="gramEnd"/>
-      <w:r>
-        <w:t xml:space="preserve"> activities from the product development and delivery process to improve their T2M. </w:t>
+          <w:lang w:val="nl-NL"/>
+        </w:rPr>
+        <w:t>Voorbeeld</w:t>
+      </w:r>
+      <w:r>
+        <w:rPr>
+          <w:lang w:val="nl-NL"/>
+        </w:rPr>
+        <w:t xml:space="preserve">: </w:t>
+      </w:r>
+      <w:r>
+        <w:rPr>
+          <w:lang w:val="nl-NL"/>
+        </w:rPr>
+        <w:t xml:space="preserve">Het verminderen van de functies in een productversie kan de T2M drastisch verbeteren; de kleinst mogelijke release levert ten minste een incrementele </w:t>
+      </w:r>
+      <w:proofErr w:type="spellStart"/>
+      <w:r>
+        <w:rPr>
+          <w:lang w:val="nl-NL"/>
+        </w:rPr>
+        <w:t>waardeverbetering</w:t>
+      </w:r>
+      <w:proofErr w:type="spellEnd"/>
+      <w:r>
+        <w:rPr>
+          <w:lang w:val="nl-NL"/>
+        </w:rPr>
+        <w:t xml:space="preserve"> aan een specifiek deel van de klanten/gebruikers van het product. Veel organisaties richten zich ook op het weghalen van activiteiten die geen waarde toevoegen uit hun proces voor productontwikkeling en productlevering om hun T2M te verbeteren.</w:t>
+      </w:r>
+      <w:r>
+        <w:rPr>
+          <w:lang w:val="nl-NL"/>
+        </w:rPr>
+        <w:t xml:space="preserve"> </w:t>
       </w:r>
     </w:p>
     <w:p>
       <w:pPr>
         <w:ind w:left="720"/>
-      </w:pPr>
-    </w:p>
-    <w:p>
-      <w:r>
-        <w:t>Example Key Value Measures (KVMs) for each KVA are described in the Appendix.</w:t>
+        <w:rPr>
+          <w:lang w:val="nl-NL"/>
+        </w:rPr>
+      </w:pPr>
+    </w:p>
+    <w:p>
+      <w:pPr>
+        <w:rPr>
+          <w:lang w:val="nl-NL"/>
+        </w:rPr>
+      </w:pPr>
+      <w:r>
+        <w:rPr>
+          <w:lang w:val="nl-NL"/>
+        </w:rPr>
+        <w:t xml:space="preserve">Voorbeelden van </w:t>
+      </w:r>
+      <w:proofErr w:type="spellStart"/>
+      <w:r>
+        <w:rPr>
+          <w:lang w:val="nl-NL"/>
+        </w:rPr>
+        <w:t>Key</w:t>
+      </w:r>
+      <w:proofErr w:type="spellEnd"/>
+      <w:r>
+        <w:rPr>
+          <w:lang w:val="nl-NL"/>
+        </w:rPr>
+        <w:t xml:space="preserve"> Value </w:t>
+      </w:r>
+      <w:proofErr w:type="spellStart"/>
+      <w:r>
+        <w:rPr>
+          <w:lang w:val="nl-NL"/>
+        </w:rPr>
+        <w:t>Measures</w:t>
+      </w:r>
+      <w:proofErr w:type="spellEnd"/>
+      <w:r>
+        <w:rPr>
+          <w:lang w:val="nl-NL"/>
+        </w:rPr>
+        <w:t xml:space="preserve"> (</w:t>
+      </w:r>
+      <w:proofErr w:type="spellStart"/>
+      <w:r>
+        <w:rPr>
+          <w:lang w:val="nl-NL"/>
+        </w:rPr>
+        <w:t>KVMs</w:t>
+      </w:r>
+      <w:proofErr w:type="spellEnd"/>
+      <w:r>
+        <w:rPr>
+          <w:lang w:val="nl-NL"/>
+        </w:rPr>
+        <w:t>) voor elke KVA worden beschreven in de Appendix.</w:t>
       </w:r>
     </w:p>
     <w:p>
@@ -2538,6 +3488,7 @@
           <w:color w:val="3B6FE2"/>
           <w:sz w:val="35"/>
           <w:szCs w:val="35"/>
+          <w:lang w:val="nl-NL"/>
         </w:rPr>
       </w:pPr>
     </w:p>
@@ -2545,77 +3496,214 @@
       <w:pPr>
         <w:pStyle w:val="Heading1"/>
         <w:spacing w:after="100"/>
+        <w:rPr>
+          <w:lang w:val="nl-NL"/>
+        </w:rPr>
       </w:pPr>
       <w:bookmarkStart w:id="16" w:name="_3303neljub0g" w:colFirst="0" w:colLast="0"/>
       <w:bookmarkEnd w:id="16"/>
       <w:r>
-        <w:t>Inspecting and Adapting Based on Experiment Results</w:t>
-      </w:r>
-    </w:p>
-    <w:p>
-      <w:r>
-        <w:t>Once you have gathered measures from your experiments to improve value, you will need to inspect or evaluate your results against your goals to see if your improvement ideas worked. Examining measures in each of the Key Value Areas will help you to maintain a balanced perspective.</w:t>
-      </w:r>
-    </w:p>
-    <w:p>
-      <w:r>
+        <w:rPr>
+          <w:lang w:val="nl-NL"/>
+        </w:rPr>
+        <w:t>Inspecteren en aanpassen op basis van experimentresultaten</w:t>
+      </w:r>
+    </w:p>
+    <w:p>
+      <w:pPr>
+        <w:rPr>
+          <w:lang w:val="nl-NL"/>
+        </w:rPr>
+      </w:pPr>
+      <w:r>
+        <w:rPr>
+          <w:lang w:val="nl-NL"/>
+        </w:rPr>
+        <w:t xml:space="preserve">Zodra u meetresultaten heeft verzameld uit uw experimenten om waarde te verbeteren, moet u uw resultaten inspecteren of evalueren ten opzichte van uw doelen om te zien of uw verbeterideeën hebben gewerkt. Het onderzoeken van metingen in elk van de </w:t>
+      </w:r>
+      <w:proofErr w:type="spellStart"/>
+      <w:r>
+        <w:rPr>
+          <w:lang w:val="nl-NL"/>
+        </w:rPr>
+        <w:t>Key</w:t>
+      </w:r>
+      <w:proofErr w:type="spellEnd"/>
+      <w:r>
+        <w:rPr>
+          <w:lang w:val="nl-NL"/>
+        </w:rPr>
+        <w:t xml:space="preserve"> Value </w:t>
+      </w:r>
+      <w:proofErr w:type="spellStart"/>
+      <w:r>
+        <w:rPr>
+          <w:lang w:val="nl-NL"/>
+        </w:rPr>
+        <w:t>Areas</w:t>
+      </w:r>
+      <w:proofErr w:type="spellEnd"/>
+      <w:r>
+        <w:rPr>
+          <w:lang w:val="nl-NL"/>
+        </w:rPr>
+        <w:t xml:space="preserve"> zal u helpen om een gebalanceerd perspectief te behouden.</w:t>
+      </w:r>
+    </w:p>
+    <w:p>
+      <w:pPr>
+        <w:rPr>
+          <w:lang w:val="nl-NL"/>
+        </w:rPr>
+      </w:pPr>
+      <w:r>
+        <w:rPr>
+          <w:lang w:val="nl-NL"/>
+        </w:rPr>
         <w:t xml:space="preserve">  </w:t>
       </w:r>
     </w:p>
     <w:p>
-      <w:r>
+      <w:pPr>
+        <w:rPr>
+          <w:lang w:val="nl-NL"/>
+        </w:rPr>
+      </w:pPr>
+      <w:r>
+        <w:rPr>
+          <w:lang w:val="nl-NL"/>
+        </w:rPr>
+        <w:t xml:space="preserve">Directe Tactische Doelen zouden de </w:t>
+      </w:r>
+      <w:proofErr w:type="spellStart"/>
+      <w:r>
+        <w:rPr>
+          <w:lang w:val="nl-NL"/>
+        </w:rPr>
+        <w:t>Current</w:t>
+      </w:r>
+      <w:proofErr w:type="spellEnd"/>
+      <w:r>
+        <w:rPr>
+          <w:lang w:val="nl-NL"/>
+        </w:rPr>
+        <w:t xml:space="preserve"> Value (CV) moeten verbeteren en de </w:t>
+      </w:r>
+      <w:proofErr w:type="spellStart"/>
+      <w:r>
+        <w:rPr>
+          <w:lang w:val="nl-NL"/>
+        </w:rPr>
+        <w:t>Unrealized</w:t>
+      </w:r>
+      <w:proofErr w:type="spellEnd"/>
+      <w:r>
+        <w:rPr>
+          <w:lang w:val="nl-NL"/>
+        </w:rPr>
+        <w:t xml:space="preserve"> Value (UV) moeten verminderen. Zelfs wanneer Directe Tactische Doelen gericht zijn op organisatorische effectiviteit of de snelheid van het verkrijgen van feedback, helpt het in overweging nemen van CV en UV de organisatie om klanttevredenheid in het vizier te houden. Elke KVA is een andere lens die helpt om je te concentreren op verschillende aspecten van je prestaties ten opzichte van de doelen die je probeert te bereiken.</w:t>
+      </w:r>
+    </w:p>
+    <w:p>
+      <w:pPr>
+        <w:rPr>
+          <w:lang w:val="nl-NL"/>
+        </w:rPr>
+      </w:pPr>
+    </w:p>
+    <w:p>
+      <w:pPr>
+        <w:rPr>
+          <w:lang w:val="nl-NL"/>
+        </w:rPr>
+      </w:pPr>
+      <w:r>
+        <w:rPr>
+          <w:lang w:val="nl-NL"/>
+        </w:rPr>
         <w:lastRenderedPageBreak/>
-        <w:t>Immediate Tactical Goals should improve Current Value and reduce Unrealized Value. Even when Immediate Tactical Goals are focused on organizational effectiveness or speed of obtaining feedback, considering CV and UV helps the organization keep customer satisfaction in sight. Each KVAs is a different lens that helps you focus on different aspects of your performance towards the goals you are trying to achieve.</w:t>
-      </w:r>
-    </w:p>
-    <w:p/>
-    <w:p>
-      <w:r>
-        <w:t>Similarly, when your Immediate Tactical Goals are focused on improving effectiveness (A2I) or the speed at which you can obtain feedback (T2M), you never want to ignore or take for granted your customers’ experiences. When an organization targets improvements only in A2I and T2M without monitoring CV and UV, they are focused only on internal processes that may not help them further satisfy customers or achieve value. This can lead to, or be an indication of, a lack of outcome-based goals.</w:t>
-      </w:r>
-    </w:p>
-    <w:p/>
-    <w:p>
-      <w:r>
-        <w:t>If you succeed in achieving your Immediate Tactical Goal, congratulations! Your next step will be to form a new Immediate Tactical Goal that, when achieved, will take you closer to your Intermediate Goal. Continue devising experiments, or things you can try, to achieve that goal.</w:t>
-      </w:r>
-    </w:p>
-    <w:p/>
-    <w:p>
-      <w:r>
-        <w:t xml:space="preserve">If you’ve </w:t>
-      </w:r>
-      <w:proofErr w:type="gramStart"/>
-      <w:r>
-        <w:t>actually achieved</w:t>
-      </w:r>
-      <w:proofErr w:type="gramEnd"/>
-      <w:r>
-        <w:t xml:space="preserve"> your Intermediate Goal, even better! Now you’ll need to form a new Intermediate Goal that, when you achieve it, will move you closer to your Strategic Goal. You’ll also need to form a new Immediate Tactical Goal to provide you with a nearer target to work toward.</w:t>
-      </w:r>
-    </w:p>
-    <w:p/>
-    <w:p>
-      <w:r>
-        <w:t>Sometimes you’ll find that your goals need adjusting. You might discover that a goal is no longer relevant, or that it needs to be refined. This can happen to your goals at any level.</w:t>
-      </w:r>
-      <w:r>
-        <w:t xml:space="preserve"> </w:t>
-      </w:r>
-      <w:r>
-        <w:t>And sometimes you’ll fail to reach your Immediate Tactical Goal because your experiment did not produce the results you had expected. This is not a bad thing, and what you learned helps you to devise new experiments that may yield better results.</w:t>
+        <w:t>Evenzo, wanneer je Directe Tactische Doelen gericht zijn op het verbeteren van effectiviteit (A2I) of de snelheid waarmee je feedback kunt verkrijgen (T2M), wil je nooit de ervaringen van je klanten negeren of als vanzelfsprekend beschouwen. Wanneer een organisatie zich alleen richt op verbeteringen in A2I en T2M zonder CV en UV te monitoren, concentreren ze zich alleen op interne processen die hen mogelijk niet helpen om klanten verder tevreden te stellen of waarde te behalen. Dit kan leiden tot, of een indicatie zijn van, een gebrek aan op resultaten gebaseerde doelen.</w:t>
+      </w:r>
+    </w:p>
+    <w:p>
+      <w:pPr>
+        <w:rPr>
+          <w:lang w:val="nl-NL"/>
+        </w:rPr>
+      </w:pPr>
+    </w:p>
+    <w:p>
+      <w:pPr>
+        <w:rPr>
+          <w:lang w:val="nl-NL"/>
+        </w:rPr>
+      </w:pPr>
+      <w:r>
+        <w:rPr>
+          <w:lang w:val="nl-NL"/>
+        </w:rPr>
+        <w:t>Als je erin slaagt je Huidige Tactische Doel te bereiken, gefeliciteerd! Je volgende stap is het formuleren van een nieuw Huidig Tactisch Doel dat, wanneer bereikt, je dichter bij je Tussengelegen Doel brengt. Blijf experimenten bedenken, of dingen die je kunt proberen, om dat doel te bereiken.</w:t>
+      </w:r>
+    </w:p>
+    <w:p>
+      <w:pPr>
+        <w:rPr>
+          <w:lang w:val="nl-NL"/>
+        </w:rPr>
+      </w:pPr>
+    </w:p>
+    <w:p>
+      <w:pPr>
+        <w:rPr>
+          <w:lang w:val="nl-NL"/>
+        </w:rPr>
+      </w:pPr>
+      <w:r>
+        <w:rPr>
+          <w:lang w:val="nl-NL"/>
+        </w:rPr>
+        <w:t>Als je daadwerkelijk je Tussengelegen Doel hebt bereikt, gefeliciteerd! Nu moet je een nieuw Tussengelegen Doel formuleren dat, wanneer je het bereikt, je dichter bij je Strategische Doel brengt. Je zult ook een nieuw Huidig Tactisch Doel moeten formuleren om je een dichterbij gelegen doel te geven om naartoe te werken.</w:t>
+      </w:r>
+    </w:p>
+    <w:p>
+      <w:pPr>
+        <w:rPr>
+          <w:lang w:val="nl-NL"/>
+        </w:rPr>
+      </w:pPr>
+    </w:p>
+    <w:p>
+      <w:pPr>
+        <w:rPr>
+          <w:lang w:val="nl-NL"/>
+        </w:rPr>
+      </w:pPr>
+      <w:r>
+        <w:rPr>
+          <w:lang w:val="nl-NL"/>
+        </w:rPr>
+        <w:t>Soms zul je merken dat je doelen aanpassing nodig hebben. Je kunt ontdekken dat een doel niet langer relevant is, of dat het verfijnd moet worden. Dit kan gebeuren met je doelen op elk niveau. En soms zul je je Huidige Tactische Doel niet bereiken omdat je experiment niet de verwachte resultaten opleverde. Dit is niet erg, want wat je hebt geleerd helpt je om nieuwe experimenten te bedenken die mogelijk betere resultaten opleveren.</w:t>
       </w:r>
     </w:p>
     <w:p>
       <w:pPr>
         <w:spacing w:after="100"/>
+        <w:rPr>
+          <w:lang w:val="nl-NL"/>
+        </w:rPr>
       </w:pPr>
     </w:p>
     <w:p>
       <w:pPr>
         <w:spacing w:after="100"/>
-      </w:pPr>
-      <w:r>
+        <w:rPr>
+          <w:lang w:val="nl-NL"/>
+        </w:rPr>
+      </w:pPr>
+      <w:r>
+        <w:rPr>
+          <w:lang w:val="nl-NL"/>
+        </w:rPr>
         <w:br w:type="page"/>
       </w:r>
     </w:p>
@@ -2627,6 +3715,7 @@
           <w:color w:val="3B6FE2"/>
           <w:sz w:val="35"/>
           <w:szCs w:val="35"/>
+          <w:lang w:val="nl-NL"/>
         </w:rPr>
       </w:pPr>
       <w:r>
@@ -2635,14 +3724,73 @@
           <w:color w:val="3B6FE2"/>
           <w:sz w:val="35"/>
           <w:szCs w:val="35"/>
+          <w:lang w:val="nl-NL"/>
         </w:rPr>
         <w:lastRenderedPageBreak/>
-        <w:t>End Note</w:t>
-      </w:r>
-    </w:p>
-    <w:p>
-      <w:r>
-        <w:t>Evidence-Based Management is free and offered in this Guide. Although implementing only parts of EBM is possible, the result is not Evidence-Based Management.</w:t>
+        <w:t>Eindnoot</w:t>
+      </w:r>
+    </w:p>
+    <w:p>
+      <w:pPr>
+        <w:rPr>
+          <w:lang w:val="nl-NL"/>
+        </w:rPr>
+      </w:pPr>
+      <w:proofErr w:type="spellStart"/>
+      <w:r>
+        <w:rPr>
+          <w:lang w:val="nl-NL"/>
+        </w:rPr>
+        <w:t>Evidence</w:t>
+      </w:r>
+      <w:proofErr w:type="spellEnd"/>
+      <w:r>
+        <w:rPr>
+          <w:lang w:val="nl-NL"/>
+        </w:rPr>
+        <w:t xml:space="preserve"> </w:t>
+      </w:r>
+      <w:proofErr w:type="spellStart"/>
+      <w:r>
+        <w:rPr>
+          <w:lang w:val="nl-NL"/>
+        </w:rPr>
+        <w:t>Based</w:t>
+      </w:r>
+      <w:proofErr w:type="spellEnd"/>
+      <w:r>
+        <w:rPr>
+          <w:lang w:val="nl-NL"/>
+        </w:rPr>
+        <w:t xml:space="preserve">-Management is gratis en wordt aangeboden in deze gids. Het implementeren van losse delen van EBM is mogelijk, maar het resultaat daarvan is niet </w:t>
+      </w:r>
+      <w:proofErr w:type="spellStart"/>
+      <w:r>
+        <w:rPr>
+          <w:lang w:val="nl-NL"/>
+        </w:rPr>
+        <w:t>Evidence</w:t>
+      </w:r>
+      <w:proofErr w:type="spellEnd"/>
+      <w:r>
+        <w:rPr>
+          <w:lang w:val="nl-NL"/>
+        </w:rPr>
+        <w:t xml:space="preserve"> </w:t>
+      </w:r>
+      <w:proofErr w:type="spellStart"/>
+      <w:r>
+        <w:rPr>
+          <w:lang w:val="nl-NL"/>
+        </w:rPr>
+        <w:t>Based</w:t>
+      </w:r>
+      <w:proofErr w:type="spellEnd"/>
+      <w:r>
+        <w:rPr>
+          <w:lang w:val="nl-NL"/>
+        </w:rPr>
+        <w:t xml:space="preserve"> Management.</w:t>
       </w:r>
     </w:p>
     <w:p>
@@ -2653,6 +3801,7 @@
           <w:color w:val="3B6FE2"/>
           <w:sz w:val="35"/>
           <w:szCs w:val="35"/>
+          <w:lang w:val="nl-NL"/>
         </w:rPr>
       </w:pPr>
     </w:p>
@@ -2664,6 +3813,7 @@
           <w:color w:val="3B6FE2"/>
           <w:sz w:val="35"/>
           <w:szCs w:val="35"/>
+          <w:lang w:val="nl-NL"/>
         </w:rPr>
       </w:pPr>
       <w:r>
@@ -2672,60 +3822,520 @@
           <w:color w:val="3B6FE2"/>
           <w:sz w:val="35"/>
           <w:szCs w:val="35"/>
-        </w:rPr>
-        <w:t>Acknowledgements</w:t>
-      </w:r>
-    </w:p>
-    <w:p>
-      <w:r>
-        <w:t xml:space="preserve">Evidence-Based Management was collaboratively developed by Scrum.org, the Professional Scrum Trainer Community, Ken </w:t>
-      </w:r>
+          <w:lang w:val="nl-NL"/>
+        </w:rPr>
+        <w:t>Dankbetuigingen</w:t>
+      </w:r>
+    </w:p>
+    <w:p>
+      <w:pPr>
+        <w:rPr>
+          <w:lang w:val="nl-NL"/>
+        </w:rPr>
+      </w:pPr>
       <w:proofErr w:type="spellStart"/>
       <w:r>
+        <w:rPr>
+          <w:lang w:val="nl-NL"/>
+        </w:rPr>
+        <w:t>Evidence-Based</w:t>
+      </w:r>
+      <w:proofErr w:type="spellEnd"/>
+      <w:r>
+        <w:rPr>
+          <w:lang w:val="nl-NL"/>
+        </w:rPr>
+        <w:t xml:space="preserve"> Management is gezamenlijk ontwikkeld door Scrum.org, de Professional Scrum Trainer-gemeenschap, Ken </w:t>
+      </w:r>
+      <w:proofErr w:type="spellStart"/>
+      <w:r>
+        <w:rPr>
+          <w:lang w:val="nl-NL"/>
+        </w:rPr>
         <w:t>Schwaber</w:t>
       </w:r>
       <w:proofErr w:type="spellEnd"/>
       <w:r>
-        <w:t xml:space="preserve"> and Christina </w:t>
+        <w:rPr>
+          <w:lang w:val="nl-NL"/>
+        </w:rPr>
+        <w:t xml:space="preserve"> en Christina </w:t>
       </w:r>
       <w:proofErr w:type="spellStart"/>
       <w:r>
+        <w:rPr>
+          <w:lang w:val="nl-NL"/>
+        </w:rPr>
         <w:t>Schwaber</w:t>
       </w:r>
       <w:proofErr w:type="spellEnd"/>
       <w:r>
+        <w:rPr>
+          <w:lang w:val="nl-NL"/>
+        </w:rPr>
         <w:t>.</w:t>
       </w:r>
     </w:p>
     <w:p>
       <w:pPr>
-        <w:spacing w:after="360"/>
-        <w:rPr>
-          <w:color w:val="212E34"/>
-          <w:sz w:val="27"/>
-          <w:szCs w:val="27"/>
-        </w:rPr>
-      </w:pPr>
-      <w:r>
-        <w:rPr>
-          <w:color w:val="212E34"/>
-          <w:sz w:val="27"/>
-          <w:szCs w:val="27"/>
+        <w:rPr>
+          <w:lang w:val="nl-NL"/>
+        </w:rPr>
+      </w:pPr>
+    </w:p>
+    <w:p>
+      <w:pPr>
+        <w:pStyle w:val="Heading2"/>
+        <w:rPr>
+          <w:lang w:val="nl-NL"/>
+        </w:rPr>
+      </w:pPr>
+      <w:r>
+        <w:rPr>
+          <w:lang w:val="nl-NL"/>
+        </w:rPr>
+        <w:t>Vertaling</w:t>
+      </w:r>
+    </w:p>
+    <w:p>
+      <w:pPr>
+        <w:rPr>
+          <w:lang w:val="nl-NL"/>
+        </w:rPr>
+      </w:pPr>
+      <w:r>
+        <w:rPr>
+          <w:lang w:val="nl-NL"/>
+        </w:rPr>
+        <w:t xml:space="preserve">Deze gids is een vertaling van de oorspronkelijke Engelse versie, die beschikbaar is gesteld door de ontwikkelaars die hierboven zijn vermeld. Het initiatief en beheer van deze Nederlandse vertaling ligt bij Sjoerd Kranendonk voor Scrum Facilitators. De vertaalde gids bevat verder bijdragen van </w:t>
+      </w:r>
+      <w:proofErr w:type="spellStart"/>
+      <w:r>
+        <w:rPr>
+          <w:lang w:val="nl-NL"/>
+        </w:rPr>
+        <w:t>Glaudia</w:t>
+      </w:r>
+      <w:proofErr w:type="spellEnd"/>
+      <w:r>
+        <w:rPr>
+          <w:lang w:val="nl-NL"/>
         </w:rPr>
         <w:t xml:space="preserve"> </w:t>
       </w:r>
-    </w:p>
-    <w:p>
-      <w:pPr>
-        <w:spacing w:after="360"/>
-        <w:rPr>
-          <w:b/>
-          <w:color w:val="3B6FE2"/>
+      <w:proofErr w:type="spellStart"/>
+      <w:r>
+        <w:rPr>
+          <w:lang w:val="nl-NL"/>
+        </w:rPr>
+        <w:t>Califano</w:t>
+      </w:r>
+      <w:proofErr w:type="spellEnd"/>
+      <w:r>
+        <w:rPr>
+          <w:lang w:val="nl-NL"/>
+        </w:rPr>
+        <w:t xml:space="preserve">, Chris Lukassen en Dennis </w:t>
+      </w:r>
+      <w:proofErr w:type="spellStart"/>
+      <w:r>
+        <w:rPr>
+          <w:lang w:val="nl-NL"/>
+        </w:rPr>
+        <w:t>Mansell</w:t>
+      </w:r>
+      <w:proofErr w:type="spellEnd"/>
+      <w:r>
+        <w:rPr>
+          <w:lang w:val="nl-NL"/>
+        </w:rPr>
+        <w:t>.</w:t>
+      </w:r>
+    </w:p>
+    <w:p>
+      <w:pPr>
+        <w:pStyle w:val="Heading3"/>
+        <w:rPr>
+          <w:lang w:val="nl-NL"/>
+        </w:rPr>
+      </w:pPr>
+      <w:r>
+        <w:rPr>
+          <w:lang w:val="nl-NL"/>
+        </w:rPr>
+        <w:t>Contactgegevens</w:t>
+      </w:r>
+    </w:p>
+    <w:p>
+      <w:pPr>
+        <w:rPr>
+          <w:lang w:val="nl-NL"/>
+        </w:rPr>
+      </w:pPr>
+      <w:r>
+        <w:rPr>
+          <w:lang w:val="nl-NL"/>
+        </w:rPr>
+        <w:t xml:space="preserve">Vertalers: Sjoerd Kranendonk, </w:t>
+      </w:r>
+      <w:proofErr w:type="spellStart"/>
+      <w:r>
+        <w:rPr>
+          <w:lang w:val="nl-NL"/>
+        </w:rPr>
+        <w:t>Glaudia</w:t>
+      </w:r>
+      <w:proofErr w:type="spellEnd"/>
+      <w:r>
+        <w:rPr>
+          <w:lang w:val="nl-NL"/>
+        </w:rPr>
+        <w:t xml:space="preserve"> </w:t>
+      </w:r>
+      <w:proofErr w:type="spellStart"/>
+      <w:r>
+        <w:rPr>
+          <w:lang w:val="nl-NL"/>
+        </w:rPr>
+        <w:t>Califano</w:t>
+      </w:r>
+      <w:proofErr w:type="spellEnd"/>
+      <w:r>
+        <w:rPr>
+          <w:lang w:val="nl-NL"/>
+        </w:rPr>
+        <w:t xml:space="preserve">, Chris Lukassen &amp; Dennis </w:t>
+      </w:r>
+      <w:proofErr w:type="spellStart"/>
+      <w:r>
+        <w:rPr>
+          <w:lang w:val="nl-NL"/>
+        </w:rPr>
+        <w:t>Mansell</w:t>
+      </w:r>
+      <w:proofErr w:type="spellEnd"/>
+      <w:r>
+        <w:rPr>
+          <w:lang w:val="nl-NL"/>
+        </w:rPr>
+        <w:t>.</w:t>
+      </w:r>
+    </w:p>
+    <w:p>
+      <w:pPr>
+        <w:rPr>
+          <w:lang w:val="nl-NL"/>
+        </w:rPr>
+      </w:pPr>
+      <w:r>
+        <w:rPr>
+          <w:lang w:val="nl-NL"/>
+        </w:rPr>
+        <w:t>Vertaalgroep: Scrum Facilitators Community</w:t>
+      </w:r>
+    </w:p>
+    <w:p>
+      <w:pPr>
+        <w:rPr>
+          <w:lang w:val="en-US"/>
+        </w:rPr>
+      </w:pPr>
+      <w:r>
+        <w:rPr>
+          <w:lang w:val="en-US"/>
+        </w:rPr>
+        <w:t xml:space="preserve">Contact email: </w:t>
+      </w:r>
+      <w:hyperlink r:id="rId10" w:history="1">
+        <w:r>
+          <w:rPr>
+            <w:rStyle w:val="Hyperlink"/>
+            <w:lang w:val="en-US"/>
+          </w:rPr>
+          <w:t>sjoerd@scrumfacilitators.com</w:t>
+        </w:r>
+      </w:hyperlink>
+    </w:p>
+    <w:p>
+      <w:pPr>
+        <w:rPr>
+          <w:lang w:val="nl-NL"/>
+        </w:rPr>
+      </w:pPr>
+      <w:r>
+        <w:rPr>
+          <w:lang w:val="nl-NL"/>
+        </w:rPr>
+        <w:t xml:space="preserve">Website: </w:t>
+      </w:r>
+      <w:hyperlink r:id="rId11" w:history="1">
+        <w:r>
+          <w:rPr>
+            <w:rStyle w:val="Hyperlink"/>
+            <w:lang w:val="nl-NL"/>
+          </w:rPr>
+          <w:t>http://www.scrumfacilitators.com</w:t>
+        </w:r>
+      </w:hyperlink>
+      <w:r>
+        <w:rPr>
+          <w:lang w:val="nl-NL"/>
+        </w:rPr>
+        <w:t xml:space="preserve"> </w:t>
+      </w:r>
+    </w:p>
+    <w:p>
+      <w:pPr>
+        <w:rPr>
+          <w:lang w:val="nl-NL"/>
+        </w:rPr>
+      </w:pPr>
+      <w:proofErr w:type="spellStart"/>
+      <w:r>
+        <w:rPr>
+          <w:lang w:val="nl-NL"/>
+        </w:rPr>
+        <w:t>Linkedin</w:t>
+      </w:r>
+      <w:proofErr w:type="spellEnd"/>
+      <w:r>
+        <w:rPr>
+          <w:lang w:val="nl-NL"/>
+        </w:rPr>
+        <w:t xml:space="preserve">: </w:t>
+      </w:r>
+      <w:hyperlink r:id="rId12" w:history="1">
+        <w:r>
+          <w:rPr>
+            <w:rStyle w:val="Hyperlink"/>
+            <w:lang w:val="nl-NL"/>
+          </w:rPr>
+          <w:t>https://www.linkedin.com/company/scrumfacilitators/</w:t>
+        </w:r>
+      </w:hyperlink>
+      <w:r>
+        <w:rPr>
+          <w:lang w:val="nl-NL"/>
+        </w:rPr>
+        <w:t xml:space="preserve"> </w:t>
+      </w:r>
+    </w:p>
+    <w:p>
+      <w:pPr>
+        <w:rPr>
+          <w:lang w:val="nl-NL"/>
+        </w:rPr>
+      </w:pPr>
+      <w:r>
+        <w:rPr>
+          <w:lang w:val="nl-NL"/>
+        </w:rPr>
+        <w:t xml:space="preserve">Feedback, suggesties &amp; verbeteringen: </w:t>
+      </w:r>
+      <w:hyperlink r:id="rId13" w:history="1">
+        <w:r>
+          <w:rPr>
+            <w:rStyle w:val="Hyperlink"/>
+            <w:lang w:val="nl-NL"/>
+          </w:rPr>
+          <w:t>https://github.com/ScrumFacilitators/EBM-Gids-NL/issues</w:t>
+        </w:r>
+      </w:hyperlink>
+      <w:r>
+        <w:rPr>
+          <w:lang w:val="nl-NL"/>
+        </w:rPr>
+        <w:t xml:space="preserve"> </w:t>
+      </w:r>
+    </w:p>
+    <w:p>
+      <w:pPr>
+        <w:pStyle w:val="Heading1"/>
+        <w:rPr>
+          <w:lang w:val="nl-NL"/>
+        </w:rPr>
+      </w:pPr>
+    </w:p>
+    <w:p>
+      <w:pPr>
+        <w:pStyle w:val="Heading1"/>
+        <w:rPr>
+          <w:lang w:val="nl-NL"/>
+        </w:rPr>
+      </w:pPr>
+      <w:r>
+        <w:rPr>
+          <w:lang w:val="nl-NL"/>
+        </w:rPr>
+        <w:t>Overzicht van wijzigingen</w:t>
+      </w:r>
+    </w:p>
+    <w:tbl>
+      <w:tblPr>
+        <w:tblStyle w:val="TableGrid"/>
+        <w:tblW w:w="0" w:type="auto"/>
+        <w:tblLook w:val="04A0" w:firstRow="1" w:lastRow="0" w:firstColumn="1" w:lastColumn="0" w:noHBand="0" w:noVBand="1"/>
+      </w:tblPr>
+      <w:tblGrid>
+        <w:gridCol w:w="988"/>
+        <w:gridCol w:w="8362"/>
+      </w:tblGrid>
+      <w:tr>
+        <w:tc>
+          <w:tcPr>
+            <w:tcW w:w="988" w:type="dxa"/>
+          </w:tcPr>
+          <w:p>
+            <w:pPr>
+              <w:rPr>
+                <w:b/>
+                <w:bCs/>
+                <w:lang w:val="nl-NL"/>
+              </w:rPr>
+            </w:pPr>
+            <w:r>
+              <w:rPr>
+                <w:b/>
+                <w:bCs/>
+                <w:lang w:val="nl-NL"/>
+              </w:rPr>
+              <w:t>Versie</w:t>
+            </w:r>
+          </w:p>
+        </w:tc>
+        <w:tc>
+          <w:tcPr>
+            <w:tcW w:w="8362" w:type="dxa"/>
+          </w:tcPr>
+          <w:p>
+            <w:pPr>
+              <w:rPr>
+                <w:b/>
+                <w:bCs/>
+                <w:lang w:val="nl-NL"/>
+              </w:rPr>
+            </w:pPr>
+            <w:r>
+              <w:rPr>
+                <w:b/>
+                <w:bCs/>
+                <w:lang w:val="nl-NL"/>
+              </w:rPr>
+              <w:t>Wijzigingen</w:t>
+            </w:r>
+          </w:p>
+        </w:tc>
+      </w:tr>
+      <w:tr>
+        <w:tc>
+          <w:tcPr>
+            <w:tcW w:w="988" w:type="dxa"/>
+          </w:tcPr>
+          <w:p>
+            <w:pPr>
+              <w:rPr>
+                <w:lang w:val="nl-NL"/>
+              </w:rPr>
+            </w:pPr>
+            <w:r>
+              <w:rPr>
+                <w:lang w:val="nl-NL"/>
+              </w:rPr>
+              <w:t>1.0</w:t>
+            </w:r>
+          </w:p>
+        </w:tc>
+        <w:tc>
+          <w:tcPr>
+            <w:tcW w:w="8362" w:type="dxa"/>
+          </w:tcPr>
+          <w:p>
+            <w:pPr>
+              <w:rPr>
+                <w:lang w:val="nl-NL"/>
+              </w:rPr>
+            </w:pPr>
+            <w:r>
+              <w:rPr>
+                <w:lang w:val="nl-NL"/>
+              </w:rPr>
+              <w:t xml:space="preserve">Volledige herziening op basis van de 2024 versie van de Engelse </w:t>
+            </w:r>
+            <w:proofErr w:type="spellStart"/>
+            <w:r>
+              <w:rPr>
+                <w:lang w:val="nl-NL"/>
+              </w:rPr>
+              <w:t>Evidence-Based</w:t>
+            </w:r>
+            <w:proofErr w:type="spellEnd"/>
+            <w:r>
+              <w:rPr>
+                <w:lang w:val="nl-NL"/>
+              </w:rPr>
+              <w:t xml:space="preserve"> Management Guide. </w:t>
+            </w:r>
+            <w:r>
+              <w:rPr>
+                <w:lang w:val="nl-NL"/>
+              </w:rPr>
+              <w:t xml:space="preserve">In het bijgevoegde blog (Appendix 2) staan de belangrijkste veranderingen beschreven. </w:t>
+            </w:r>
+            <w:r>
+              <w:rPr>
+                <w:lang w:val="nl-NL"/>
+              </w:rPr>
+              <w:t xml:space="preserve">Zie voor </w:t>
+            </w:r>
+            <w:r>
+              <w:rPr>
+                <w:lang w:val="nl-NL"/>
+              </w:rPr>
+              <w:t xml:space="preserve">alle </w:t>
+            </w:r>
+            <w:r>
+              <w:rPr>
+                <w:lang w:val="nl-NL"/>
+              </w:rPr>
+              <w:t xml:space="preserve">details en veranderingen ten opzichte van de vorige vertaling van de 2020 </w:t>
+            </w:r>
+            <w:r>
+              <w:rPr>
+                <w:lang w:val="nl-NL"/>
+              </w:rPr>
+              <w:t xml:space="preserve">versie </w:t>
+            </w:r>
+            <w:hyperlink r:id="rId14" w:history="1">
+              <w:r>
+                <w:rPr>
+                  <w:rStyle w:val="Hyperlink"/>
+                  <w:lang w:val="nl-NL"/>
+                </w:rPr>
+                <w:t>https://github.com/ScrumFacilitators/EBM-Gids-NL/releases</w:t>
+              </w:r>
+            </w:hyperlink>
+            <w:r>
+              <w:rPr>
+                <w:lang w:val="nl-NL"/>
+              </w:rPr>
+              <w:t xml:space="preserve">  </w:t>
+            </w:r>
+          </w:p>
+        </w:tc>
+      </w:tr>
+    </w:tbl>
+    <w:p>
+      <w:pPr>
+        <w:rPr>
           <w:sz w:val="35"/>
           <w:szCs w:val="35"/>
-        </w:rPr>
-      </w:pPr>
-      <w:r>
+          <w:lang w:val="nl-NL"/>
+        </w:rPr>
+      </w:pPr>
+      <w:r>
+        <w:rPr>
+          <w:lang w:val="nl-NL"/>
+        </w:rPr>
         <w:br w:type="page"/>
       </w:r>
     </w:p>
@@ -4275,7 +5885,7 @@
               </w:rPr>
               <w:t>The amount of time to go from code-committed to code successfully running in production. For more information, see the</w:t>
             </w:r>
-            <w:hyperlink r:id="rId10">
+            <w:hyperlink r:id="rId15">
               <w:r>
                 <w:rPr>
                   <w:color w:val="34393E"/>
@@ -4285,7 +5895,7 @@
                 <w:t xml:space="preserve"> </w:t>
               </w:r>
             </w:hyperlink>
-            <w:hyperlink r:id="rId11">
+            <w:hyperlink r:id="rId16">
               <w:r>
                 <w:rPr>
                   <w:color w:val="103CC0"/>
@@ -4379,7 +5989,7 @@
               </w:rPr>
               <w:t>The number of times that the organization deployed (released) a new version of the product to customers/users. For more information, see the</w:t>
             </w:r>
-            <w:hyperlink r:id="rId12">
+            <w:hyperlink r:id="rId17">
               <w:r>
                 <w:rPr>
                   <w:color w:val="34393E"/>
@@ -4389,7 +5999,7 @@
                 <w:t xml:space="preserve"> </w:t>
               </w:r>
             </w:hyperlink>
-            <w:hyperlink r:id="rId13">
+            <w:hyperlink r:id="rId18">
               <w:r>
                 <w:rPr>
                   <w:color w:val="103CC0"/>
@@ -4483,7 +6093,7 @@
               </w:rPr>
               <w:t>The amount of time between the start of a service outage and the restoration of full availability of the service. For more information, see the</w:t>
             </w:r>
-            <w:hyperlink r:id="rId14">
+            <w:hyperlink r:id="rId19">
               <w:r>
                 <w:rPr>
                   <w:color w:val="34393E"/>
@@ -4493,7 +6103,7 @@
                 <w:t xml:space="preserve"> </w:t>
               </w:r>
             </w:hyperlink>
-            <w:hyperlink r:id="rId15">
+            <w:hyperlink r:id="rId20">
               <w:r>
                 <w:rPr>
                   <w:color w:val="103CC0"/>
@@ -5694,7 +7304,7 @@
               </w:rPr>
               <w:t>For more information, see the</w:t>
             </w:r>
-            <w:hyperlink r:id="rId16">
+            <w:hyperlink r:id="rId21">
               <w:r>
                 <w:rPr>
                   <w:color w:val="34393E"/>
@@ -5704,7 +7314,7 @@
                 <w:t xml:space="preserve"> </w:t>
               </w:r>
             </w:hyperlink>
-            <w:hyperlink r:id="rId17">
+            <w:hyperlink r:id="rId22">
               <w:r>
                 <w:rPr>
                   <w:color w:val="103CC0"/>
@@ -5765,12 +7375,12 @@
     </w:p>
     <w:p/>
     <w:sectPr>
-      <w:headerReference w:type="even" r:id="rId18"/>
-      <w:headerReference w:type="default" r:id="rId19"/>
-      <w:footerReference w:type="even" r:id="rId20"/>
-      <w:footerReference w:type="default" r:id="rId21"/>
-      <w:headerReference w:type="first" r:id="rId22"/>
-      <w:footerReference w:type="first" r:id="rId23"/>
+      <w:headerReference w:type="even" r:id="rId23"/>
+      <w:headerReference w:type="default" r:id="rId24"/>
+      <w:footerReference w:type="even" r:id="rId25"/>
+      <w:footerReference w:type="default" r:id="rId26"/>
+      <w:headerReference w:type="first" r:id="rId27"/>
+      <w:footerReference w:type="first" r:id="rId28"/>
       <w:pgSz w:w="12240" w:h="15840"/>
       <w:pgMar w:top="1440" w:right="1440" w:bottom="1440" w:left="1440" w:header="720" w:footer="720" w:gutter="0"/>
       <w:pgNumType w:start="1"/>
@@ -6082,7 +7692,7 @@
       <w:pPr>
         <w:pStyle w:val="FootnoteText"/>
         <w:rPr>
-          <w:lang w:val="en-US"/>
+          <w:lang w:val="nl-NL"/>
         </w:rPr>
       </w:pPr>
       <w:r>
@@ -6092,8 +7702,114 @@
         <w:footnoteRef/>
       </w:r>
       <w:r>
+        <w:rPr>
+          <w:lang w:val="nl-NL"/>
+        </w:rPr>
         <w:t xml:space="preserve"> </w:t>
       </w:r>
+      <w:r>
+        <w:rPr>
+          <w:lang w:val="nl-NL"/>
+        </w:rPr>
+        <w:t xml:space="preserve">De </w:t>
+      </w:r>
+      <w:proofErr w:type="spellStart"/>
+      <w:r>
+        <w:rPr>
+          <w:lang w:val="nl-NL"/>
+        </w:rPr>
+        <w:t>Experimenteerlus</w:t>
+      </w:r>
+      <w:proofErr w:type="spellEnd"/>
+      <w:r>
+        <w:rPr>
+          <w:lang w:val="nl-NL"/>
+        </w:rPr>
+        <w:t xml:space="preserve"> is een variatie op de </w:t>
+      </w:r>
+      <w:proofErr w:type="spellStart"/>
+      <w:r>
+        <w:rPr>
+          <w:lang w:val="nl-NL"/>
+        </w:rPr>
+        <w:t>Shewhart</w:t>
+      </w:r>
+      <w:proofErr w:type="spellEnd"/>
+      <w:r>
+        <w:rPr>
+          <w:lang w:val="nl-NL"/>
+        </w:rPr>
+        <w:t xml:space="preserve"> </w:t>
+      </w:r>
+      <w:proofErr w:type="spellStart"/>
+      <w:r>
+        <w:rPr>
+          <w:lang w:val="nl-NL"/>
+        </w:rPr>
+        <w:t>Cycle</w:t>
+      </w:r>
+      <w:proofErr w:type="spellEnd"/>
+      <w:r>
+        <w:rPr>
+          <w:lang w:val="nl-NL"/>
+        </w:rPr>
+        <w:t xml:space="preserve">, die populair is gemaakt door W. Edwards </w:t>
+      </w:r>
+      <w:proofErr w:type="spellStart"/>
+      <w:r>
+        <w:rPr>
+          <w:lang w:val="nl-NL"/>
+        </w:rPr>
+        <w:t>Deming</w:t>
+      </w:r>
+      <w:proofErr w:type="spellEnd"/>
+      <w:r>
+        <w:rPr>
+          <w:lang w:val="nl-NL"/>
+        </w:rPr>
+        <w:t xml:space="preserve">. Deze wordt ook wel de PDCA-cyclus genoemd (Plan-Do-Check-Act); zie </w:t>
+      </w:r>
+      <w:hyperlink r:id="rId4" w:history="1">
+        <w:r>
+          <w:rPr>
+            <w:rStyle w:val="Hyperlink"/>
+            <w:lang w:val="nl-NL"/>
+          </w:rPr>
+          <w:t>https://nl.wikipedia.org/wiki/Kwaliteitscirkel_van_Deming</w:t>
+        </w:r>
+      </w:hyperlink>
+    </w:p>
+  </w:footnote>
+  <w:footnote w:id="4">
+    <w:p>
+      <w:pPr>
+        <w:pStyle w:val="FootnoteText"/>
+        <w:rPr>
+          <w:lang w:val="nl-NL"/>
+        </w:rPr>
+      </w:pPr>
+      <w:r>
+        <w:rPr>
+          <w:rStyle w:val="FootnoteReference"/>
+        </w:rPr>
+        <w:footnoteRef/>
+      </w:r>
+      <w:r>
+        <w:t xml:space="preserve"> </w:t>
+      </w:r>
+      <w:proofErr w:type="spellStart"/>
+      <w:r>
+        <w:t>Gebaseerd</w:t>
+      </w:r>
+      <w:proofErr w:type="spellEnd"/>
+      <w:r>
+        <w:t xml:space="preserve"> op de IEEE 829 </w:t>
+      </w:r>
+      <w:proofErr w:type="spellStart"/>
+      <w:r>
+        <w:t>specificatie</w:t>
+      </w:r>
+      <w:proofErr w:type="spellEnd"/>
     </w:p>
   </w:footnote>
 </w:footnotes>
@@ -6689,6 +8405,119 @@
     </w:lvl>
   </w:abstractNum>
   <w:abstractNum w:abstractNumId="4" w15:restartNumberingAfterBreak="0">
+    <w:nsid w:val="22CD4DCB"/>
+    <w:multiLevelType w:val="hybridMultilevel"/>
+    <w:tmpl w:val="677A3294"/>
+    <w:lvl w:ilvl="0" w:tplc="08090001">
+      <w:start w:val="1"/>
+      <w:numFmt w:val="bullet"/>
+      <w:lvlText w:val=""/>
+      <w:lvlJc w:val="left"/>
+      <w:pPr>
+        <w:ind w:left="720" w:hanging="360"/>
+      </w:pPr>
+      <w:rPr>
+        <w:rFonts w:ascii="Symbol" w:hAnsi="Symbol" w:hint="default"/>
+      </w:rPr>
+    </w:lvl>
+    <w:lvl w:ilvl="1" w:tplc="08090003" w:tentative="1">
+      <w:start w:val="1"/>
+      <w:numFmt w:val="bullet"/>
+      <w:lvlText w:val="o"/>
+      <w:lvlJc w:val="left"/>
+      <w:pPr>
+        <w:ind w:left="1440" w:hanging="360"/>
+      </w:pPr>
+      <w:rPr>
+        <w:rFonts w:ascii="Courier New" w:hAnsi="Courier New" w:hint="default"/>
+      </w:rPr>
+    </w:lvl>
+    <w:lvl w:ilvl="2" w:tplc="08090005" w:tentative="1">
+      <w:start w:val="1"/>
+      <w:numFmt w:val="bullet"/>
+      <w:lvlText w:val=""/>
+      <w:lvlJc w:val="left"/>
+      <w:pPr>
+        <w:ind w:left="2160" w:hanging="360"/>
+      </w:pPr>
+      <w:rPr>
+        <w:rFonts w:ascii="Wingdings" w:hAnsi="Wingdings" w:hint="default"/>
+      </w:rPr>
+    </w:lvl>
+    <w:lvl w:ilvl="3" w:tplc="08090001" w:tentative="1">
+      <w:start w:val="1"/>
+      <w:numFmt w:val="bullet"/>
+      <w:lvlText w:val=""/>
+      <w:lvlJc w:val="left"/>
+      <w:pPr>
+        <w:ind w:left="2880" w:hanging="360"/>
+      </w:pPr>
+      <w:rPr>
+        <w:rFonts w:ascii="Symbol" w:hAnsi="Symbol" w:hint="default"/>
+      </w:rPr>
+    </w:lvl>
+    <w:lvl w:ilvl="4" w:tplc="08090003" w:tentative="1">
+      <w:start w:val="1"/>
+      <w:numFmt w:val="bullet"/>
+      <w:lvlText w:val="o"/>
+      <w:lvlJc w:val="left"/>
+      <w:pPr>
+        <w:ind w:left="3600" w:hanging="360"/>
+      </w:pPr>
+      <w:rPr>
+        <w:rFonts w:ascii="Courier New" w:hAnsi="Courier New" w:hint="default"/>
+      </w:rPr>
+    </w:lvl>
+    <w:lvl w:ilvl="5" w:tplc="08090005" w:tentative="1">
+      <w:start w:val="1"/>
+      <w:numFmt w:val="bullet"/>
+      <w:lvlText w:val=""/>
+      <w:lvlJc w:val="left"/>
+      <w:pPr>
+        <w:ind w:left="4320" w:hanging="360"/>
+      </w:pPr>
+      <w:rPr>
+        <w:rFonts w:ascii="Wingdings" w:hAnsi="Wingdings" w:hint="default"/>
+      </w:rPr>
+    </w:lvl>
+    <w:lvl w:ilvl="6" w:tplc="08090001" w:tentative="1">
+      <w:start w:val="1"/>
+      <w:numFmt w:val="bullet"/>
+      <w:lvlText w:val=""/>
+      <w:lvlJc w:val="left"/>
+      <w:pPr>
+        <w:ind w:left="5040" w:hanging="360"/>
+      </w:pPr>
+      <w:rPr>
+        <w:rFonts w:ascii="Symbol" w:hAnsi="Symbol" w:hint="default"/>
+      </w:rPr>
+    </w:lvl>
+    <w:lvl w:ilvl="7" w:tplc="08090003" w:tentative="1">
+      <w:start w:val="1"/>
+      <w:numFmt w:val="bullet"/>
+      <w:lvlText w:val="o"/>
+      <w:lvlJc w:val="left"/>
+      <w:pPr>
+        <w:ind w:left="5760" w:hanging="360"/>
+      </w:pPr>
+      <w:rPr>
+        <w:rFonts w:ascii="Courier New" w:hAnsi="Courier New" w:hint="default"/>
+      </w:rPr>
+    </w:lvl>
+    <w:lvl w:ilvl="8" w:tplc="08090005" w:tentative="1">
+      <w:start w:val="1"/>
+      <w:numFmt w:val="bullet"/>
+      <w:lvlText w:val=""/>
+      <w:lvlJc w:val="left"/>
+      <w:pPr>
+        <w:ind w:left="6480" w:hanging="360"/>
+      </w:pPr>
+      <w:rPr>
+        <w:rFonts w:ascii="Wingdings" w:hAnsi="Wingdings" w:hint="default"/>
+      </w:rPr>
+    </w:lvl>
+  </w:abstractNum>
+  <w:abstractNum w:abstractNumId="5" w15:restartNumberingAfterBreak="0">
     <w:nsid w:val="2EEA7230"/>
     <w:multiLevelType w:val="multilevel"/>
     <w:tmpl w:val="C75A6312"/>
@@ -6801,7 +8630,7 @@
       </w:rPr>
     </w:lvl>
   </w:abstractNum>
-  <w:abstractNum w:abstractNumId="5" w15:restartNumberingAfterBreak="0">
+  <w:abstractNum w:abstractNumId="6" w15:restartNumberingAfterBreak="0">
     <w:nsid w:val="434150C4"/>
     <w:multiLevelType w:val="multilevel"/>
     <w:tmpl w:val="65C8157A"/>
@@ -6914,7 +8743,7 @@
       </w:rPr>
     </w:lvl>
   </w:abstractNum>
-  <w:abstractNum w:abstractNumId="6" w15:restartNumberingAfterBreak="0">
+  <w:abstractNum w:abstractNumId="7" w15:restartNumberingAfterBreak="0">
     <w:nsid w:val="59BD78A4"/>
     <w:multiLevelType w:val="multilevel"/>
     <w:tmpl w:val="FC421170"/>
@@ -7031,13 +8860,13 @@
     <w:abstractNumId w:val="2"/>
   </w:num>
   <w:num w:numId="2" w16cid:durableId="1892495176">
-    <w:abstractNumId w:val="6"/>
+    <w:abstractNumId w:val="7"/>
   </w:num>
   <w:num w:numId="3" w16cid:durableId="1578441560">
     <w:abstractNumId w:val="3"/>
   </w:num>
   <w:num w:numId="4" w16cid:durableId="651375934">
-    <w:abstractNumId w:val="4"/>
+    <w:abstractNumId w:val="5"/>
   </w:num>
   <w:num w:numId="5" w16cid:durableId="976884166">
     <w:abstractNumId w:val="0"/>
@@ -7046,7 +8875,10 @@
     <w:abstractNumId w:val="1"/>
   </w:num>
   <w:num w:numId="7" w16cid:durableId="156460680">
-    <w:abstractNumId w:val="5"/>
+    <w:abstractNumId w:val="6"/>
+  </w:num>
+  <w:num w:numId="8" w16cid:durableId="1056054073">
+    <w:abstractNumId w:val="4"/>
   </w:num>
 </w:numbering>
 </file>
@@ -7781,6 +9613,48 @@
       <w:shd w:val="clear" w:color="auto" w:fill="E1DFDD"/>
     </w:rPr>
   </w:style>
+  <w:style w:type="paragraph" w:styleId="ListParagraph">
+    <w:name w:val="List Paragraph"/>
+    <w:basedOn w:val="Normal"/>
+    <w:uiPriority w:val="34"/>
+    <w:qFormat/>
+    <w:rsid w:val="00A878E3"/>
+    <w:pPr>
+      <w:ind w:left="720"/>
+      <w:contextualSpacing/>
+    </w:pPr>
+  </w:style>
+  <w:style w:type="table" w:styleId="TableGrid">
+    <w:name w:val="Table Grid"/>
+    <w:basedOn w:val="TableNormal"/>
+    <w:uiPriority w:val="39"/>
+    <w:rsid w:val="00A878E3"/>
+    <w:pPr>
+      <w:spacing w:line="240" w:lineRule="auto"/>
+    </w:pPr>
+    <w:tblPr>
+      <w:tblBorders>
+        <w:top w:val="single" w:sz="4" w:space="0" w:color="auto"/>
+        <w:left w:val="single" w:sz="4" w:space="0" w:color="auto"/>
+        <w:bottom w:val="single" w:sz="4" w:space="0" w:color="auto"/>
+        <w:right w:val="single" w:sz="4" w:space="0" w:color="auto"/>
+        <w:insideH w:val="single" w:sz="4" w:space="0" w:color="auto"/>
+        <w:insideV w:val="single" w:sz="4" w:space="0" w:color="auto"/>
+      </w:tblBorders>
+    </w:tblPr>
+  </w:style>
+  <w:style w:type="character" w:styleId="FollowedHyperlink">
+    <w:name w:val="FollowedHyperlink"/>
+    <w:basedOn w:val="DefaultParagraphFont"/>
+    <w:uiPriority w:val="99"/>
+    <w:semiHidden/>
+    <w:unhideWhenUsed/>
+    <w:rsid w:val="00A878E3"/>
+    <w:rPr>
+      <w:color w:val="800080" w:themeColor="followedHyperlink"/>
+      <w:u w:val="single"/>
+    </w:rPr>
+  </w:style>
 </w:styles>
 </file>
 

</xml_diff>

<commit_message>
#36 minimal update for better flow & #32 final pieces of content in
</commit_message>
<xml_diff>
--- a/EBM-Gids-2024-NL.docx
+++ b/EBM-Gids-2024-NL.docx
@@ -828,6 +828,7 @@
         <w:rPr>
           <w:lang w:val="nl-NL"/>
         </w:rPr>
+        <w:lastRenderedPageBreak/>
         <w:t>Stel, we moeten</w:t>
       </w:r>
       <w:r>
@@ -1302,14 +1303,14 @@
         <w:rPr>
           <w:lang w:val="nl-NL"/>
         </w:rPr>
-        <w:t xml:space="preserve">it zijn de wensen die een klant of gebruiker van een product ervaart. Ze vertegenwoordigen een nieuwe of verbeterde mogelijkheid die eerder onbereikbaar was voor de klant of gebruiker. Voorbeelden zijn sneller dan voorheen kunnen reizen naar </w:t>
+        <w:t xml:space="preserve">it zijn de wensen die een klant of gebruiker van een product ervaart. Ze vertegenwoordigen een nieuwe of verbeterde mogelijkheid die eerder onbereikbaar was </w:t>
       </w:r>
       <w:r>
         <w:rPr>
           <w:lang w:val="nl-NL"/>
         </w:rPr>
         <w:lastRenderedPageBreak/>
-        <w:t>een bestemming, of meer geld verdienen of sparen dan eerder mogelijk was. Uitkomsten kunnen ook negatief zijn, zoals wanneer de waarde die een klant of gebruiker ervaart vermindert ten opzichte van eerdere ervaringen, bijvoorbeeld wanneer een dienst waar ze tot nu toe op vertrouwden niet langer beschikbaar is</w:t>
+        <w:t>voor de klant of gebruiker. Voorbeelden zijn sneller dan voorheen kunnen reizen naar een bestemming, of meer geld verdienen of sparen dan eerder mogelijk was. Uitkomsten kunnen ook negatief zijn, zoals wanneer de waarde die een klant of gebruiker ervaart vermindert ten opzichte van eerdere ervaringen, bijvoorbeeld wanneer een dienst waar ze tot nu toe op vertrouwden niet langer beschikbaar is</w:t>
       </w:r>
       <w:r>
         <w:rPr>
@@ -1485,20 +1486,26 @@
         <w:rPr>
           <w:lang w:val="nl-NL"/>
         </w:rPr>
-        <w:t xml:space="preserve">De eerste stap in de richting van een Strategisch Doel is het begrijpen van je Huidige Toestand, zodat je de aandacht kunt richten op mogelijke verbeteringen. Bijvoorbeeld, wanneer je doel is om de klanttevredenheid te verbeteren, zul je moeten weten wat je huidige klantervaring is, en hoe je klanten deze graag anders zouden zien. Je zult waarschijnlijk ook moeten begrijpen wat je capaciteit om waarde te leveren is, oftewel hoe snel kun je verbeteringen doorvoeren in de ervaren klantwaarde, zodat je realistische korte- en middellange-termijndoelen kunt stellen. </w:t>
-      </w:r>
-    </w:p>
-    <w:p>
-      <w:pPr>
-        <w:rPr>
-          <w:lang w:val="nl-NL"/>
-        </w:rPr>
-      </w:pPr>
+        <w:t xml:space="preserve">De eerste stap in de richting van een Strategisch Doel is het begrijpen van je Huidige Toestand, zodat je de aandacht kunt richten op mogelijke verbeteringen. Bijvoorbeeld, wanneer je doel is om de klanttevredenheid te verbeteren, zul je moeten weten wat je huidige klantervaring is, en hoe je klanten deze graag anders zouden zien. Je zult waarschijnlijk ook moeten begrijpen wat </w:t>
+      </w:r>
       <w:r>
         <w:rPr>
           <w:lang w:val="nl-NL"/>
         </w:rPr>
         <w:lastRenderedPageBreak/>
+        <w:t xml:space="preserve">je capaciteit om waarde te leveren is, oftewel hoe snel kun je verbeteringen doorvoeren in de ervaren klantwaarde, zodat je realistische korte- en middellange-termijndoelen kunt stellen. </w:t>
+      </w:r>
+    </w:p>
+    <w:p>
+      <w:pPr>
+        <w:rPr>
+          <w:lang w:val="nl-NL"/>
+        </w:rPr>
+      </w:pPr>
+      <w:r>
+        <w:rPr>
+          <w:lang w:val="nl-NL"/>
+        </w:rPr>
         <w:t xml:space="preserve"> </w:t>
       </w:r>
     </w:p>
@@ -1965,6 +1972,7 @@
         <w:rPr>
           <w:lang w:val="nl-NL"/>
         </w:rPr>
+        <w:lastRenderedPageBreak/>
         <w:t>Een hypothese is een geloof dat iets doen zal leiden tot iets anders, zoals opleveren van feature X zal leiden tot uitkomst Y. Een experiment is een test die is ontworpen om een bepaalde hypothese te bewijzen of verwerpen.</w:t>
       </w:r>
     </w:p>
@@ -5163,7 +5171,7 @@
                 <w:rFonts w:eastAsia="Times New Roman"/>
                 <w:lang w:val="nl-NL" w:eastAsia="en-GB"/>
               </w:rPr>
-              <w:t>Marktpotentie</w:t>
+              <w:t>Potentieel Marktaandeel</w:t>
             </w:r>
           </w:p>
         </w:tc>
@@ -5201,7 +5209,7 @@
                 <w:szCs w:val="20"/>
                 <w:lang w:val="nl-NL" w:eastAsia="en-GB"/>
               </w:rPr>
-              <w:t>Dit is het aandeel dat een aanbieder van een goed of dienst (nog) niet heeft van de totale omzet op de betreffende markt in een bepaalde periode; dit is potentieel marktaandeel dat verkregen kan worden mits de klantbehoefte beter wordt vervuld.</w:t>
+              <w:t>Het potentieel marktaandeel dat verkregen kan worden mits de klantbehoefte beter wordt vervuld.</w:t>
             </w:r>
           </w:p>
         </w:tc>
@@ -6795,6 +6803,99 @@
               <w:spacing w:before="220"/>
               <w:ind w:left="80"/>
               <w:rPr>
+                <w:rFonts w:eastAsia="Times New Roman"/>
+                <w:lang w:val="nl-NL" w:eastAsia="en-GB"/>
+              </w:rPr>
+            </w:pPr>
+            <w:r>
+              <w:rPr>
+                <w:rFonts w:eastAsia="Times New Roman"/>
+                <w:lang w:val="nl-NL" w:eastAsia="en-GB"/>
+              </w:rPr>
+              <w:t>Werknemer</w:t>
+            </w:r>
+            <w:r>
+              <w:rPr>
+                <w:rFonts w:eastAsia="Times New Roman"/>
+                <w:lang w:val="nl-NL" w:eastAsia="en-GB"/>
+              </w:rPr>
+              <w:t>-</w:t>
+            </w:r>
+            <w:r>
+              <w:rPr>
+                <w:rFonts w:eastAsia="Times New Roman"/>
+                <w:lang w:val="nl-NL" w:eastAsia="en-GB"/>
+              </w:rPr>
+              <w:t>betrokkenheid</w:t>
+            </w:r>
+          </w:p>
+        </w:tc>
+        <w:tc>
+          <w:tcPr>
+            <w:tcW w:w="6346" w:type="dxa"/>
+            <w:tcBorders>
+              <w:top w:val="nil"/>
+              <w:left w:val="nil"/>
+              <w:bottom w:val="single" w:sz="8" w:space="0" w:color="FFFFFF"/>
+              <w:right w:val="single" w:sz="8" w:space="0" w:color="FFFFFF"/>
+            </w:tcBorders>
+            <w:shd w:val="clear" w:color="auto" w:fill="DBE5F1"/>
+            <w:tcMar>
+              <w:top w:w="100" w:type="dxa"/>
+              <w:left w:w="100" w:type="dxa"/>
+              <w:bottom w:w="100" w:type="dxa"/>
+              <w:right w:w="100" w:type="dxa"/>
+            </w:tcMar>
+          </w:tcPr>
+          <w:p>
+            <w:pPr>
+              <w:spacing w:before="220"/>
+              <w:ind w:left="80"/>
+              <w:rPr>
+                <w:rFonts w:eastAsia="Times New Roman"/>
+                <w:sz w:val="20"/>
+                <w:szCs w:val="20"/>
+                <w:lang w:val="nl-NL" w:eastAsia="en-GB"/>
+              </w:rPr>
+            </w:pPr>
+            <w:r>
+              <w:rPr>
+                <w:rFonts w:eastAsia="Times New Roman"/>
+                <w:sz w:val="20"/>
+                <w:szCs w:val="20"/>
+                <w:lang w:val="nl-NL" w:eastAsia="en-GB"/>
+              </w:rPr>
+              <w:t>De mate waarin werknemers zijn aangesloten op en zich betrokken voelen bij de doelen van de organisatie.</w:t>
+            </w:r>
+          </w:p>
+        </w:tc>
+      </w:tr>
+      <w:tr>
+        <w:trPr>
+          <w:trHeight w:val="1040"/>
+        </w:trPr>
+        <w:tc>
+          <w:tcPr>
+            <w:tcW w:w="2684" w:type="dxa"/>
+            <w:tcBorders>
+              <w:top w:val="nil"/>
+              <w:left w:val="single" w:sz="8" w:space="0" w:color="FFFFFF"/>
+              <w:bottom w:val="single" w:sz="8" w:space="0" w:color="FFFFFF"/>
+              <w:right w:val="single" w:sz="8" w:space="0" w:color="FFFFFF"/>
+            </w:tcBorders>
+            <w:shd w:val="clear" w:color="auto" w:fill="DBE5F1"/>
+            <w:tcMar>
+              <w:top w:w="100" w:type="dxa"/>
+              <w:left w:w="100" w:type="dxa"/>
+              <w:bottom w:w="100" w:type="dxa"/>
+              <w:right w:w="100" w:type="dxa"/>
+            </w:tcMar>
+          </w:tcPr>
+          <w:p>
+            <w:pPr>
+              <w:spacing w:before="220"/>
+              <w:ind w:left="80"/>
+              <w:rPr>
                 <w:lang w:val="nl-NL"/>
               </w:rPr>
             </w:pPr>
@@ -7034,6 +7135,7 @@
                 <w:rFonts w:eastAsia="Times New Roman"/>
                 <w:lang w:val="nl-NL" w:eastAsia="en-GB"/>
               </w:rPr>
+              <w:lastRenderedPageBreak/>
               <w:t>Aantal geïnstalleerde versies</w:t>
             </w:r>
           </w:p>
@@ -7111,7 +7213,6 @@
                 <w:rFonts w:eastAsia="Times New Roman"/>
                 <w:lang w:val="nl-NL" w:eastAsia="en-GB"/>
               </w:rPr>
-              <w:lastRenderedPageBreak/>
               <w:t>Technische schuld</w:t>
             </w:r>
           </w:p>
@@ -7626,35 +7727,559 @@
     </w:p>
     <w:p>
       <w:pPr>
-        <w:pStyle w:val="Heading1"/>
-        <w:keepNext w:val="0"/>
-        <w:keepLines w:val="0"/>
-        <w:spacing w:before="480"/>
+        <w:rPr>
+          <w:b/>
+          <w:color w:val="3B6FE2"/>
+          <w:sz w:val="46"/>
+          <w:szCs w:val="46"/>
+          <w:lang w:val="nl-NL"/>
+        </w:rPr>
+      </w:pPr>
+      <w:bookmarkStart w:id="23" w:name="_bilq8oc5lexs" w:colFirst="0" w:colLast="0"/>
+      <w:bookmarkEnd w:id="23"/>
+      <w:r>
         <w:rPr>
           <w:b/>
           <w:sz w:val="46"/>
           <w:szCs w:val="46"/>
           <w:lang w:val="nl-NL"/>
         </w:rPr>
-      </w:pPr>
-      <w:bookmarkStart w:id="23" w:name="_bilq8oc5lexs" w:colFirst="0" w:colLast="0"/>
-      <w:bookmarkEnd w:id="23"/>
-      <w:r>
-        <w:rPr>
-          <w:b/>
-          <w:sz w:val="46"/>
-          <w:szCs w:val="46"/>
-          <w:lang w:val="nl-NL"/>
-        </w:rPr>
-        <w:t xml:space="preserve"> </w:t>
-      </w:r>
-    </w:p>
-    <w:p>
-      <w:pPr>
-        <w:rPr>
-          <w:lang w:val="nl-NL"/>
-        </w:rPr>
-      </w:pPr>
+        <w:br w:type="page"/>
+      </w:r>
+    </w:p>
+    <w:p>
+      <w:pPr>
+        <w:pStyle w:val="Heading1"/>
+      </w:pPr>
+      <w:r>
+        <w:lastRenderedPageBreak/>
+        <w:t>Appendix 2</w:t>
+      </w:r>
+      <w:r>
+        <w:t xml:space="preserve">: </w:t>
+      </w:r>
+      <w:r>
+        <w:t xml:space="preserve">Evidence-Based Management Gids, 2024 - Wat er is </w:t>
+      </w:r>
+      <w:proofErr w:type="spellStart"/>
+      <w:r>
+        <w:t>veranderd</w:t>
+      </w:r>
+      <w:proofErr w:type="spellEnd"/>
+    </w:p>
+    <w:p>
+      <w:pPr>
+        <w:pStyle w:val="Subtitle"/>
+      </w:pPr>
+      <w:r>
+        <w:t>Door: Patricia Kong and Kurt Bittner</w:t>
+      </w:r>
+    </w:p>
+    <w:p>
+      <w:pPr>
+        <w:rPr>
+          <w:lang w:val="nl-NL"/>
+        </w:rPr>
+      </w:pPr>
+      <w:r>
+        <w:rPr>
+          <w:lang w:val="nl-NL"/>
+        </w:rPr>
+        <w:t xml:space="preserve">Sinds de laatste versie van de </w:t>
+      </w:r>
+      <w:proofErr w:type="spellStart"/>
+      <w:r>
+        <w:rPr>
+          <w:lang w:val="nl-NL"/>
+        </w:rPr>
+        <w:t>Evidence-Based</w:t>
+      </w:r>
+      <w:proofErr w:type="spellEnd"/>
+      <w:r>
+        <w:rPr>
+          <w:lang w:val="nl-NL"/>
+        </w:rPr>
+        <w:t xml:space="preserve"> Management (EBM) Gids werd gepubliceerd in 2020, en tijdens het schrijven van ons EBM boek, hebben we veel discussies gehad hoe we mensen kunnen helpen om EBM beter te begrijpen en toe te passen in hun werk en zelfs in hun persoonlijke leven. Met behulp van deze inzichten hebben we het boek geschreven, en realiseerden we tegelijkertijd ook dat we de EBM Gids moesten bijwerken op basis van wat we hebben geleerd.</w:t>
+      </w:r>
+    </w:p>
+    <w:p>
+      <w:pPr>
+        <w:rPr>
+          <w:lang w:val="nl-NL"/>
+        </w:rPr>
+      </w:pPr>
+    </w:p>
+    <w:p>
+      <w:pPr>
+        <w:rPr>
+          <w:lang w:val="nl-NL"/>
+        </w:rPr>
+      </w:pPr>
+      <w:r>
+        <w:rPr>
+          <w:lang w:val="nl-NL"/>
+        </w:rPr>
+        <w:t xml:space="preserve">De basisconcepten in EBM, inclusief de drie doelniveaus en de </w:t>
+      </w:r>
+      <w:proofErr w:type="spellStart"/>
+      <w:r>
+        <w:rPr>
+          <w:lang w:val="nl-NL"/>
+        </w:rPr>
+        <w:t>Key</w:t>
+      </w:r>
+      <w:proofErr w:type="spellEnd"/>
+      <w:r>
+        <w:rPr>
+          <w:lang w:val="nl-NL"/>
+        </w:rPr>
+        <w:t xml:space="preserve"> Value </w:t>
+      </w:r>
+      <w:proofErr w:type="spellStart"/>
+      <w:r>
+        <w:rPr>
+          <w:lang w:val="nl-NL"/>
+        </w:rPr>
+        <w:t>Areas</w:t>
+      </w:r>
+      <w:proofErr w:type="spellEnd"/>
+      <w:r>
+        <w:rPr>
+          <w:lang w:val="nl-NL"/>
+        </w:rPr>
+        <w:t xml:space="preserve"> (</w:t>
+      </w:r>
+      <w:proofErr w:type="spellStart"/>
+      <w:r>
+        <w:rPr>
+          <w:lang w:val="nl-NL"/>
+        </w:rPr>
+        <w:t>KVA's</w:t>
+      </w:r>
+      <w:proofErr w:type="spellEnd"/>
+      <w:r>
+        <w:rPr>
+          <w:lang w:val="nl-NL"/>
+        </w:rPr>
+        <w:t>), blijven onveranderd. In plaats daarvan zijn de veranderingen gericht op de manier waarop we dingen uitleggen. Deze veranderingen omvatten:</w:t>
+      </w:r>
+    </w:p>
+    <w:p>
+      <w:pPr>
+        <w:pStyle w:val="Heading2"/>
+        <w:rPr>
+          <w:lang w:val="nl-NL"/>
+        </w:rPr>
+      </w:pPr>
+      <w:r>
+        <w:rPr>
+          <w:lang w:val="nl-NL"/>
+        </w:rPr>
+        <w:t>Beschrijving van EBM is veranderd</w:t>
+      </w:r>
+    </w:p>
+    <w:p>
+      <w:pPr>
+        <w:rPr>
+          <w:lang w:val="nl-NL"/>
+        </w:rPr>
+      </w:pPr>
+      <w:r>
+        <w:rPr>
+          <w:lang w:val="nl-NL"/>
+        </w:rPr>
+        <w:t>De voormalige ondertitel van EBM in de EBM Gids was “Waarde meten om verbetering en wendbaarheid te bevorderen,” is nu veranderd in “Waardelevering verbeteren in onzekere omstandigheden.” Dit is een nauwkeurigere beschrijving van het doel en het gewenste resultaat dat we hebben waargenomen bij de verschillende toepassingen van EBM.</w:t>
+      </w:r>
+    </w:p>
+    <w:p>
+      <w:pPr>
+        <w:pStyle w:val="Heading2"/>
+        <w:rPr>
+          <w:lang w:val="nl-NL"/>
+        </w:rPr>
+      </w:pPr>
+      <w:r>
+        <w:rPr>
+          <w:lang w:val="nl-NL"/>
+        </w:rPr>
+        <w:t>Concepten van Missie en Visie zijn toegevoegd als een manier om doelen te kaderen</w:t>
+      </w:r>
+    </w:p>
+    <w:p>
+      <w:pPr>
+        <w:rPr>
+          <w:lang w:val="nl-NL"/>
+        </w:rPr>
+      </w:pPr>
+      <w:r>
+        <w:rPr>
+          <w:lang w:val="nl-NL"/>
+        </w:rPr>
+        <w:t>Strategische doelen bestaan niet in een vacuüm. Deze doelen bestaan om bij te dragen aan het bereiken van de missie en visie van de organisatie. EBM beschrijft niet hoe een organisatie haar missie of visie creëert, maar richt zich op hoe ze context bieden voor Strategische Doelen.</w:t>
+      </w:r>
+    </w:p>
+    <w:p>
+      <w:pPr>
+        <w:pStyle w:val="Heading2"/>
+        <w:rPr>
+          <w:lang w:val="nl-NL"/>
+        </w:rPr>
+      </w:pPr>
+      <w:r>
+        <w:rPr>
+          <w:lang w:val="nl-NL"/>
+        </w:rPr>
+        <w:t>E</w:t>
+      </w:r>
+      <w:r>
+        <w:rPr>
+          <w:lang w:val="nl-NL"/>
+        </w:rPr>
+        <w:t>r kan meer dan één Strategisch Doel zijn</w:t>
+      </w:r>
+    </w:p>
+    <w:p>
+      <w:pPr>
+        <w:rPr>
+          <w:lang w:val="nl-NL"/>
+        </w:rPr>
+      </w:pPr>
+      <w:r>
+        <w:rPr>
+          <w:lang w:val="nl-NL"/>
+        </w:rPr>
+        <w:t>Vooral i</w:t>
+      </w:r>
+      <w:r>
+        <w:rPr>
+          <w:lang w:val="nl-NL"/>
+        </w:rPr>
+        <w:t>n grote organisaties kunnen verschillende delen van de organisatie verschillende Strategische Doelen hebben. Al deze doelen hebben betrekking op een gemeenschappelijke missie, maar ze kunnen op verschillende manieren bijdragen aan het bereiken van deze missie.</w:t>
+      </w:r>
+    </w:p>
+    <w:p>
+      <w:pPr>
+        <w:pStyle w:val="Heading2"/>
+        <w:rPr>
+          <w:lang w:val="nl-NL"/>
+        </w:rPr>
+      </w:pPr>
+      <w:proofErr w:type="spellStart"/>
+      <w:r>
+        <w:rPr>
+          <w:lang w:val="nl-NL"/>
+        </w:rPr>
+        <w:t>Inputs</w:t>
+      </w:r>
+      <w:proofErr w:type="spellEnd"/>
+      <w:r>
+        <w:rPr>
+          <w:lang w:val="nl-NL"/>
+        </w:rPr>
+        <w:t xml:space="preserve"> en Impacts zijn nu vermeld als soorten metingen</w:t>
+      </w:r>
+      <w:r>
+        <w:rPr>
+          <w:lang w:val="nl-NL"/>
+        </w:rPr>
+        <w:tab/>
+      </w:r>
+    </w:p>
+    <w:p>
+      <w:pPr>
+        <w:rPr>
+          <w:lang w:val="nl-NL"/>
+        </w:rPr>
+      </w:pPr>
+      <w:r>
+        <w:rPr>
+          <w:lang w:val="nl-NL"/>
+        </w:rPr>
+        <w:t xml:space="preserve">Sommige organisaties richten hun Strategische Doelen op impacts, zoals bijvoorbeeld winst of inkomsten per aandeel. In de </w:t>
+      </w:r>
+      <w:proofErr w:type="gramStart"/>
+      <w:r>
+        <w:rPr>
+          <w:lang w:val="nl-NL"/>
+        </w:rPr>
+        <w:t>EBM gids</w:t>
+      </w:r>
+      <w:proofErr w:type="gramEnd"/>
+      <w:r>
+        <w:rPr>
+          <w:lang w:val="nl-NL"/>
+        </w:rPr>
+        <w:t xml:space="preserve"> leggen we uit dat we dit geen goede doelen vinden. Een ander voorbeeld: </w:t>
+      </w:r>
+      <w:proofErr w:type="spellStart"/>
+      <w:r>
+        <w:rPr>
+          <w:lang w:val="nl-NL"/>
+        </w:rPr>
+        <w:t>inputs</w:t>
+      </w:r>
+      <w:proofErr w:type="spellEnd"/>
+      <w:r>
+        <w:rPr>
+          <w:lang w:val="nl-NL"/>
+        </w:rPr>
+        <w:t xml:space="preserve">, zoals kosten, zijn in die zin vergelijkbaar, omdat zij belangrijk zijn </w:t>
+      </w:r>
+      <w:r>
+        <w:rPr>
+          <w:lang w:val="nl-NL"/>
+        </w:rPr>
+        <w:lastRenderedPageBreak/>
+        <w:t xml:space="preserve">om te monitoren. Echter, simpelweg beperken van </w:t>
+      </w:r>
+      <w:proofErr w:type="spellStart"/>
+      <w:r>
+        <w:rPr>
+          <w:lang w:val="nl-NL"/>
+        </w:rPr>
+        <w:t>inputs</w:t>
+      </w:r>
+      <w:proofErr w:type="spellEnd"/>
+      <w:r>
+        <w:rPr>
+          <w:lang w:val="nl-NL"/>
+        </w:rPr>
+        <w:t xml:space="preserve"> helpt een organisatie niet om haar </w:t>
+      </w:r>
+      <w:proofErr w:type="spellStart"/>
+      <w:r>
+        <w:rPr>
+          <w:lang w:val="nl-NL"/>
+        </w:rPr>
+        <w:t>langetermijndoelen</w:t>
+      </w:r>
+      <w:proofErr w:type="spellEnd"/>
+      <w:r>
+        <w:rPr>
+          <w:lang w:val="nl-NL"/>
+        </w:rPr>
+        <w:t xml:space="preserve"> te bereiken.</w:t>
+      </w:r>
+    </w:p>
+    <w:p>
+      <w:pPr>
+        <w:pStyle w:val="Heading2"/>
+        <w:rPr>
+          <w:lang w:val="nl-NL"/>
+        </w:rPr>
+      </w:pPr>
+      <w:r>
+        <w:rPr>
+          <w:lang w:val="nl-NL"/>
+        </w:rPr>
+        <w:t xml:space="preserve">De beschrijvingen van de </w:t>
+      </w:r>
+      <w:proofErr w:type="spellStart"/>
+      <w:r>
+        <w:rPr>
+          <w:lang w:val="nl-NL"/>
+        </w:rPr>
+        <w:t>Key</w:t>
+      </w:r>
+      <w:proofErr w:type="spellEnd"/>
+      <w:r>
+        <w:rPr>
+          <w:lang w:val="nl-NL"/>
+        </w:rPr>
+        <w:t xml:space="preserve"> Value </w:t>
+      </w:r>
+      <w:proofErr w:type="spellStart"/>
+      <w:r>
+        <w:rPr>
+          <w:lang w:val="nl-NL"/>
+        </w:rPr>
+        <w:t>Areas</w:t>
+      </w:r>
+      <w:proofErr w:type="spellEnd"/>
+      <w:r>
+        <w:rPr>
+          <w:lang w:val="nl-NL"/>
+        </w:rPr>
+        <w:t xml:space="preserve"> zijn verduidelijkt</w:t>
+      </w:r>
+    </w:p>
+    <w:p>
+      <w:pPr>
+        <w:rPr>
+          <w:lang w:val="nl-NL"/>
+        </w:rPr>
+      </w:pPr>
+      <w:r>
+        <w:rPr>
+          <w:lang w:val="nl-NL"/>
+        </w:rPr>
+        <w:t xml:space="preserve">De </w:t>
+      </w:r>
+      <w:proofErr w:type="spellStart"/>
+      <w:r>
+        <w:rPr>
+          <w:lang w:val="nl-NL"/>
+        </w:rPr>
+        <w:t>Key</w:t>
+      </w:r>
+      <w:proofErr w:type="spellEnd"/>
+      <w:r>
+        <w:rPr>
+          <w:lang w:val="nl-NL"/>
+        </w:rPr>
+        <w:t xml:space="preserve"> Value </w:t>
+      </w:r>
+      <w:proofErr w:type="spellStart"/>
+      <w:r>
+        <w:rPr>
+          <w:lang w:val="nl-NL"/>
+        </w:rPr>
+        <w:t>Areas</w:t>
+      </w:r>
+      <w:proofErr w:type="spellEnd"/>
+      <w:r>
+        <w:rPr>
+          <w:lang w:val="nl-NL"/>
+        </w:rPr>
+        <w:t xml:space="preserve"> fungeren als een lens waardoor mensen verschillende aspecten van hun situatie kunnen bekijken en manieren te vinden om verder te verbeteren. We hebben beschrijvingen bijgewerkt en toegevoegd om dit duidelijker te maken.</w:t>
+      </w:r>
+    </w:p>
+    <w:p>
+      <w:pPr>
+        <w:pStyle w:val="Heading2"/>
+        <w:rPr>
+          <w:lang w:val="nl-NL"/>
+        </w:rPr>
+      </w:pPr>
+      <w:r>
+        <w:rPr>
+          <w:lang w:val="nl-NL"/>
+        </w:rPr>
+        <w:t xml:space="preserve">De relatie tussen de </w:t>
+      </w:r>
+      <w:proofErr w:type="spellStart"/>
+      <w:r>
+        <w:rPr>
+          <w:lang w:val="nl-NL"/>
+        </w:rPr>
+        <w:t>Key</w:t>
+      </w:r>
+      <w:proofErr w:type="spellEnd"/>
+      <w:r>
+        <w:rPr>
+          <w:lang w:val="nl-NL"/>
+        </w:rPr>
+        <w:t xml:space="preserve"> Value </w:t>
+      </w:r>
+      <w:proofErr w:type="spellStart"/>
+      <w:r>
+        <w:rPr>
+          <w:lang w:val="nl-NL"/>
+        </w:rPr>
+        <w:t>Areas</w:t>
+      </w:r>
+      <w:proofErr w:type="spellEnd"/>
+      <w:r>
+        <w:rPr>
+          <w:lang w:val="nl-NL"/>
+        </w:rPr>
+        <w:t xml:space="preserve"> en de soorten metingen (Input, Activity, Output, </w:t>
+      </w:r>
+      <w:proofErr w:type="spellStart"/>
+      <w:r>
+        <w:rPr>
+          <w:lang w:val="nl-NL"/>
+        </w:rPr>
+        <w:t>Outcome</w:t>
+      </w:r>
+      <w:proofErr w:type="spellEnd"/>
+      <w:r>
+        <w:rPr>
+          <w:lang w:val="nl-NL"/>
+        </w:rPr>
+        <w:t>, en Impact) is toegevoegd</w:t>
+      </w:r>
+    </w:p>
+    <w:p>
+      <w:pPr>
+        <w:rPr>
+          <w:lang w:val="nl-NL"/>
+        </w:rPr>
+      </w:pPr>
+      <w:r>
+        <w:rPr>
+          <w:lang w:val="nl-NL"/>
+        </w:rPr>
+        <w:t>Organisaties moeten snappen of de metingen die ze bijhouden de juiste informatie geven over klantuitkomsten en hun vermogen om die uitkomsten te leveren, of niet. Zo niet, dan moeten ze zich afvragen of het bijhouden van die metingen waardevol is.</w:t>
+      </w:r>
+    </w:p>
+    <w:p>
+      <w:pPr>
+        <w:pStyle w:val="Heading2"/>
+        <w:rPr>
+          <w:lang w:val="nl-NL"/>
+        </w:rPr>
+      </w:pPr>
+      <w:r>
+        <w:rPr>
+          <w:lang w:val="nl-NL"/>
+        </w:rPr>
+        <w:t>Tekst in figuren wordt beter uitgelegd "de Experiment Loop"</w:t>
+      </w:r>
+    </w:p>
+    <w:p>
+      <w:pPr>
+        <w:rPr>
+          <w:lang w:val="nl-NL"/>
+        </w:rPr>
+      </w:pPr>
+      <w:r>
+        <w:rPr>
+          <w:lang w:val="nl-NL"/>
+        </w:rPr>
+        <w:t>Experimenteren, feedback inspecteren en dienovereenkomstig aanpassen is het belangrijkste onderdeel van EBM. We hebben de beschrijving van “De Experiment Loop" verbeterd om dit duidelijker te maken.</w:t>
+      </w:r>
+    </w:p>
+    <w:p>
+      <w:pPr>
+        <w:pStyle w:val="Heading2"/>
+        <w:rPr>
+          <w:lang w:val="nl-NL"/>
+        </w:rPr>
+      </w:pPr>
+      <w:r>
+        <w:rPr>
+          <w:lang w:val="nl-NL"/>
+        </w:rPr>
+        <w:t xml:space="preserve">Toevoeging van een voorbeeldmeting, werknemersbetrokkenheid, aan de A2I </w:t>
+      </w:r>
+      <w:proofErr w:type="spellStart"/>
+      <w:r>
+        <w:rPr>
+          <w:lang w:val="nl-NL"/>
+        </w:rPr>
+        <w:t>Key</w:t>
+      </w:r>
+      <w:proofErr w:type="spellEnd"/>
+      <w:r>
+        <w:rPr>
+          <w:lang w:val="nl-NL"/>
+        </w:rPr>
+        <w:t xml:space="preserve"> Value Area in de bijlage</w:t>
+      </w:r>
+    </w:p>
+    <w:p>
+      <w:pPr>
+        <w:rPr>
+          <w:lang w:val="nl-NL"/>
+        </w:rPr>
+      </w:pPr>
+      <w:r>
+        <w:rPr>
+          <w:lang w:val="nl-NL"/>
+        </w:rPr>
+        <w:t>Betrokken werknemers zijn meestal effectiever in het leveren van waarde. We hebben de meting toegevoegd om lezers te helpen nadenken over hoe werknemersmotivatie de effectiviteit van een team bij het leveren van waarde zou kunnen beïnvloeden. Zoals met de andere voorbeeldmetingen zeggen we niet dat lezers werknemersbetrokkenheid moeten meten, maar we moedigen lezers aan om na te denken over of de meting zou helpen in hun situatie.</w:t>
+      </w:r>
     </w:p>
     <w:sectPr>
       <w:headerReference w:type="even" r:id="rId15"/>

</xml_diff>

<commit_message>
#29 correcte NL spelling e-mail
</commit_message>
<xml_diff>
--- a/EBM-Gids-2024-NL.docx
+++ b/EBM-Gids-2024-NL.docx
@@ -4044,7 +4044,13 @@
         <w:rPr>
           <w:lang w:val="en-US"/>
         </w:rPr>
-        <w:t xml:space="preserve">Contact email: </w:t>
+        <w:t>E-</w:t>
+      </w:r>
+      <w:r>
+        <w:rPr>
+          <w:lang w:val="en-US"/>
+        </w:rPr>
+        <w:t xml:space="preserve">mail: </w:t>
       </w:r>
       <w:hyperlink r:id="rId10" w:history="1">
         <w:r>
@@ -4174,6 +4180,10 @@
       <w:tblPr>
         <w:tblStyle w:val="TableGrid"/>
         <w:tblW w:w="0" w:type="auto"/>
+        <w:tblCellMar>
+          <w:top w:w="113" w:type="dxa"/>
+          <w:bottom w:w="85" w:type="dxa"/>
+        </w:tblCellMar>
         <w:tblLook w:val="04A0" w:firstRow="1" w:lastRow="0" w:firstColumn="1" w:lastColumn="0" w:noHBand="0" w:noVBand="1"/>
       </w:tblPr>
       <w:tblGrid>
@@ -4257,6 +4267,8 @@
             </w:pPr>
             <w:r>
               <w:rPr>
+                <w:sz w:val="20"/>
+                <w:szCs w:val="20"/>
                 <w:lang w:val="nl-NL"/>
               </w:rPr>
               <w:t xml:space="preserve">Volledige herziening op basis van de 2024 versie van de Engelse </w:t>
@@ -4264,6 +4276,8 @@
             <w:proofErr w:type="spellStart"/>
             <w:r>
               <w:rPr>
+                <w:sz w:val="20"/>
+                <w:szCs w:val="20"/>
                 <w:lang w:val="nl-NL"/>
               </w:rPr>
               <w:t>Evidence-Based</w:t>
@@ -4271,36 +4285,48 @@
             <w:proofErr w:type="spellEnd"/>
             <w:r>
               <w:rPr>
+                <w:sz w:val="20"/>
+                <w:szCs w:val="20"/>
                 <w:lang w:val="nl-NL"/>
               </w:rPr>
               <w:t xml:space="preserve"> Management Guide. </w:t>
             </w:r>
             <w:r>
               <w:rPr>
+                <w:sz w:val="20"/>
+                <w:szCs w:val="20"/>
                 <w:lang w:val="nl-NL"/>
               </w:rPr>
               <w:t xml:space="preserve">In het bijgevoegde blog (Appendix 2) staan de belangrijkste veranderingen beschreven. </w:t>
             </w:r>
             <w:r>
               <w:rPr>
+                <w:sz w:val="20"/>
+                <w:szCs w:val="20"/>
                 <w:lang w:val="nl-NL"/>
               </w:rPr>
               <w:t xml:space="preserve">Zie voor </w:t>
             </w:r>
             <w:r>
               <w:rPr>
+                <w:sz w:val="20"/>
+                <w:szCs w:val="20"/>
                 <w:lang w:val="nl-NL"/>
               </w:rPr>
               <w:t xml:space="preserve">alle </w:t>
             </w:r>
             <w:r>
               <w:rPr>
+                <w:sz w:val="20"/>
+                <w:szCs w:val="20"/>
                 <w:lang w:val="nl-NL"/>
               </w:rPr>
               <w:t xml:space="preserve">details en veranderingen ten opzichte van de vorige vertaling van de 2020 </w:t>
             </w:r>
             <w:r>
               <w:rPr>
+                <w:sz w:val="20"/>
+                <w:szCs w:val="20"/>
                 <w:lang w:val="nl-NL"/>
               </w:rPr>
               <w:t xml:space="preserve">versie </w:t>
@@ -4309,6 +4335,8 @@
               <w:r>
                 <w:rPr>
                   <w:rStyle w:val="Hyperlink"/>
+                  <w:sz w:val="20"/>
+                  <w:szCs w:val="20"/>
                   <w:lang w:val="nl-NL"/>
                 </w:rPr>
                 <w:t>https://github.com/ScrumFacilitators/EBM-Gids-NL/releases</w:t>
@@ -4316,6 +4344,8 @@
             </w:hyperlink>
             <w:r>
               <w:rPr>
+                <w:sz w:val="20"/>
+                <w:szCs w:val="20"/>
                 <w:lang w:val="nl-NL"/>
               </w:rPr>
               <w:t xml:space="preserve">  </w:t>

</xml_diff>